<commit_message>
P4-Added Package Diagram. Updated Class Diagram. Added Class Diagram to Design Doc
</commit_message>
<xml_diff>
--- a/Design_Document.docx
+++ b/Design_Document.docx
@@ -46,40 +46,41 @@
     <w:p>
       <w:pPr>
         <w:pStyle w:val="Normal"/>
-        <w:jc w:val="left"/>
-        <w:rPr>
-          <w:b/>
-          <w:bCs/>
-          <w:sz w:val="32"/>
-          <w:szCs w:val="32"/>
-        </w:rPr>
-      </w:pPr>
-      <w:r>
-        <w:rPr>
-          <w:b/>
-          <w:bCs/>
-          <w:sz w:val="32"/>
-          <w:szCs w:val="32"/>
-        </w:rPr>
-      </w:r>
-    </w:p>
-    <w:p>
-      <w:pPr>
-        <w:pStyle w:val="Normal"/>
-        <w:jc w:val="left"/>
-        <w:rPr>
-          <w:b/>
-          <w:bCs/>
-          <w:sz w:val="32"/>
-          <w:szCs w:val="32"/>
-        </w:rPr>
-      </w:pPr>
-      <w:r>
-        <w:rPr>
-          <w:b/>
-          <w:bCs/>
-          <w:sz w:val="32"/>
-          <w:szCs w:val="32"/>
+        <w:jc w:val="center"/>
+        <w:rPr>
+          <w:b/>
+          <w:bCs/>
+          <w:sz w:val="24"/>
+          <w:szCs w:val="24"/>
+        </w:rPr>
+      </w:pPr>
+      <w:r>
+        <w:rPr>
+          <w:b/>
+          <w:bCs/>
+          <w:sz w:val="24"/>
+          <w:szCs w:val="24"/>
+        </w:rPr>
+        <w:t>Package Diagram</w:t>
+      </w:r>
+    </w:p>
+    <w:p>
+      <w:pPr>
+        <w:pStyle w:val="Normal"/>
+        <w:jc w:val="center"/>
+        <w:rPr>
+          <w:b/>
+          <w:bCs/>
+          <w:sz w:val="24"/>
+          <w:szCs w:val="24"/>
+        </w:rPr>
+      </w:pPr>
+      <w:r>
+        <w:rPr>
+          <w:b/>
+          <w:bCs/>
+          <w:sz w:val="24"/>
+          <w:szCs w:val="24"/>
         </w:rPr>
       </w:r>
     </w:p>
@@ -102,7 +103,7 @@
           <w:szCs w:val="32"/>
         </w:rPr>
         <w:drawing>
-          <wp:anchor behindDoc="0" distT="0" distB="0" distL="0" distR="0" simplePos="0" locked="0" layoutInCell="1" allowOverlap="1" relativeHeight="0">
+          <wp:anchor behindDoc="0" distT="0" distB="0" distL="0" distR="0" simplePos="0" locked="0" layoutInCell="1" allowOverlap="1" relativeHeight="4">
             <wp:simplePos x="0" y="0"/>
             <wp:positionH relativeFrom="column">
               <wp:align>center</wp:align>
@@ -110,7 +111,7 @@
             <wp:positionV relativeFrom="paragraph">
               <wp:align>top</wp:align>
             </wp:positionV>
-            <wp:extent cx="4772025" cy="6276975"/>
+            <wp:extent cx="4914900" cy="7200900"/>
             <wp:effectExtent l="0" t="0" r="0" b="0"/>
             <wp:wrapSquare wrapText="largest"/>
             <wp:docPr id="0" name="Picture" descr=""/>
@@ -128,6 +129,138 @@
                   </pic:nvPicPr>
                   <pic:blipFill>
                     <a:blip r:embed="rId2"/>
+                    <a:stretch>
+                      <a:fillRect/>
+                    </a:stretch>
+                  </pic:blipFill>
+                  <pic:spPr bwMode="auto">
+                    <a:xfrm>
+                      <a:off x="0" y="0"/>
+                      <a:ext cx="4914900" cy="7200900"/>
+                    </a:xfrm>
+                    <a:prstGeom prst="rect">
+                      <a:avLst/>
+                    </a:prstGeom>
+                    <a:noFill/>
+                    <a:ln w="9525">
+                      <a:noFill/>
+                      <a:miter lim="800000"/>
+                      <a:headEnd/>
+                      <a:tailEnd/>
+                    </a:ln>
+                  </pic:spPr>
+                </pic:pic>
+              </a:graphicData>
+            </a:graphic>
+          </wp:anchor>
+        </w:drawing>
+      </w:r>
+    </w:p>
+    <w:p>
+      <w:pPr>
+        <w:pStyle w:val="Normal"/>
+        <w:jc w:val="left"/>
+        <w:rPr>
+          <w:b/>
+          <w:bCs/>
+          <w:sz w:val="32"/>
+          <w:szCs w:val="32"/>
+        </w:rPr>
+      </w:pPr>
+      <w:r>
+        <w:rPr>
+          <w:b/>
+          <w:bCs/>
+          <w:sz w:val="32"/>
+          <w:szCs w:val="32"/>
+        </w:rPr>
+      </w:r>
+    </w:p>
+    <w:p>
+      <w:pPr>
+        <w:pStyle w:val="Normal"/>
+        <w:jc w:val="left"/>
+        <w:rPr>
+          <w:b/>
+          <w:bCs/>
+          <w:sz w:val="32"/>
+          <w:szCs w:val="32"/>
+        </w:rPr>
+      </w:pPr>
+      <w:r>
+        <w:rPr>
+          <w:b/>
+          <w:bCs/>
+          <w:sz w:val="32"/>
+          <w:szCs w:val="32"/>
+        </w:rPr>
+      </w:r>
+    </w:p>
+    <w:p>
+      <w:pPr>
+        <w:pStyle w:val="Normal"/>
+        <w:jc w:val="left"/>
+        <w:rPr>
+          <w:b/>
+          <w:bCs/>
+          <w:sz w:val="32"/>
+          <w:szCs w:val="32"/>
+        </w:rPr>
+      </w:pPr>
+      <w:r>
+        <w:rPr>
+          <w:b/>
+          <w:bCs/>
+          <w:sz w:val="32"/>
+          <w:szCs w:val="32"/>
+        </w:rPr>
+      </w:r>
+    </w:p>
+    <w:p>
+      <w:pPr>
+        <w:pStyle w:val="Normal"/>
+        <w:jc w:val="left"/>
+        <w:rPr>
+          <w:b/>
+          <w:bCs/>
+          <w:sz w:val="32"/>
+          <w:szCs w:val="32"/>
+        </w:rPr>
+      </w:pPr>
+      <w:r>
+        <w:rPr>
+          <w:b/>
+          <w:bCs/>
+          <w:sz w:val="32"/>
+          <w:szCs w:val="32"/>
+        </w:rPr>
+        <w:drawing>
+          <wp:anchor behindDoc="0" distT="0" distB="0" distL="0" distR="0" simplePos="0" locked="0" layoutInCell="1" allowOverlap="1" relativeHeight="0">
+            <wp:simplePos x="0" y="0"/>
+            <wp:positionH relativeFrom="column">
+              <wp:align>center</wp:align>
+            </wp:positionH>
+            <wp:positionV relativeFrom="paragraph">
+              <wp:align>top</wp:align>
+            </wp:positionV>
+            <wp:extent cx="4772025" cy="6276975"/>
+            <wp:effectExtent l="0" t="0" r="0" b="0"/>
+            <wp:wrapSquare wrapText="largest"/>
+            <wp:docPr id="1" name="Picture" descr=""/>
+            <wp:cNvGraphicFramePr>
+              <a:graphicFrameLocks xmlns:a="http://schemas.openxmlformats.org/drawingml/2006/main" noChangeAspect="1"/>
+            </wp:cNvGraphicFramePr>
+            <a:graphic xmlns:a="http://schemas.openxmlformats.org/drawingml/2006/main">
+              <a:graphicData uri="http://schemas.openxmlformats.org/drawingml/2006/picture">
+                <pic:pic xmlns:pic="http://schemas.openxmlformats.org/drawingml/2006/picture">
+                  <pic:nvPicPr>
+                    <pic:cNvPr id="1" name="Picture" descr=""/>
+                    <pic:cNvPicPr>
+                      <a:picLocks noChangeAspect="1" noChangeArrowheads="1"/>
+                    </pic:cNvPicPr>
+                  </pic:nvPicPr>
+                  <pic:blipFill>
+                    <a:blip r:embed="rId3"/>
                     <a:stretch>
                       <a:fillRect/>
                     </a:stretch>
@@ -718,6 +851,27 @@
     <w:p>
       <w:pPr>
         <w:pStyle w:val="Normal"/>
+        <w:jc w:val="center"/>
+        <w:rPr>
+          <w:b/>
+          <w:bCs/>
+          <w:sz w:val="24"/>
+          <w:szCs w:val="24"/>
+        </w:rPr>
+      </w:pPr>
+      <w:r>
+        <w:rPr>
+          <w:b/>
+          <w:bCs/>
+          <w:sz w:val="24"/>
+          <w:szCs w:val="24"/>
+        </w:rPr>
+        <w:t>Class Diagram</w:t>
+      </w:r>
+    </w:p>
+    <w:p>
+      <w:pPr>
+        <w:pStyle w:val="Normal"/>
         <w:jc w:val="left"/>
         <w:rPr>
           <w:b/>
@@ -754,7 +908,7 @@
           <w:szCs w:val="32"/>
         </w:rPr>
         <w:drawing>
-          <wp:anchor behindDoc="0" distT="0" distB="0" distL="0" distR="0" simplePos="0" locked="0" layoutInCell="1" allowOverlap="1" relativeHeight="1">
+          <wp:anchor behindDoc="0" distT="0" distB="0" distL="0" distR="0" simplePos="0" locked="0" layoutInCell="1" allowOverlap="1" relativeHeight="5">
             <wp:simplePos x="0" y="0"/>
             <wp:positionH relativeFrom="column">
               <wp:align>center</wp:align>
@@ -762,239 +916,7 @@
             <wp:positionV relativeFrom="paragraph">
               <wp:align>top</wp:align>
             </wp:positionV>
-            <wp:extent cx="5153025" cy="6276975"/>
-            <wp:effectExtent l="0" t="0" r="0" b="0"/>
-            <wp:wrapSquare wrapText="largest"/>
-            <wp:docPr id="1" name="Picture" descr=""/>
-            <wp:cNvGraphicFramePr>
-              <a:graphicFrameLocks xmlns:a="http://schemas.openxmlformats.org/drawingml/2006/main" noChangeAspect="1"/>
-            </wp:cNvGraphicFramePr>
-            <a:graphic xmlns:a="http://schemas.openxmlformats.org/drawingml/2006/main">
-              <a:graphicData uri="http://schemas.openxmlformats.org/drawingml/2006/picture">
-                <pic:pic xmlns:pic="http://schemas.openxmlformats.org/drawingml/2006/picture">
-                  <pic:nvPicPr>
-                    <pic:cNvPr id="1" name="Picture" descr=""/>
-                    <pic:cNvPicPr>
-                      <a:picLocks noChangeAspect="1" noChangeArrowheads="1"/>
-                    </pic:cNvPicPr>
-                  </pic:nvPicPr>
-                  <pic:blipFill>
-                    <a:blip r:embed="rId3"/>
-                    <a:stretch>
-                      <a:fillRect/>
-                    </a:stretch>
-                  </pic:blipFill>
-                  <pic:spPr bwMode="auto">
-                    <a:xfrm>
-                      <a:off x="0" y="0"/>
-                      <a:ext cx="5153025" cy="6276975"/>
-                    </a:xfrm>
-                    <a:prstGeom prst="rect">
-                      <a:avLst/>
-                    </a:prstGeom>
-                    <a:noFill/>
-                    <a:ln w="9525">
-                      <a:noFill/>
-                      <a:miter lim="800000"/>
-                      <a:headEnd/>
-                      <a:tailEnd/>
-                    </a:ln>
-                  </pic:spPr>
-                </pic:pic>
-              </a:graphicData>
-            </a:graphic>
-          </wp:anchor>
-        </w:drawing>
-      </w:r>
-    </w:p>
-    <w:p>
-      <w:pPr>
-        <w:pStyle w:val="Normal"/>
-        <w:jc w:val="left"/>
-        <w:rPr>
-          <w:b/>
-          <w:bCs/>
-          <w:sz w:val="32"/>
-          <w:szCs w:val="32"/>
-        </w:rPr>
-      </w:pPr>
-      <w:r>
-        <w:rPr>
-          <w:b/>
-          <w:bCs/>
-          <w:sz w:val="32"/>
-          <w:szCs w:val="32"/>
-        </w:rPr>
-      </w:r>
-    </w:p>
-    <w:p>
-      <w:pPr>
-        <w:pStyle w:val="Normal"/>
-        <w:jc w:val="left"/>
-        <w:rPr>
-          <w:b/>
-          <w:bCs/>
-          <w:sz w:val="32"/>
-          <w:szCs w:val="32"/>
-        </w:rPr>
-      </w:pPr>
-      <w:r>
-        <w:rPr>
-          <w:b/>
-          <w:bCs/>
-          <w:sz w:val="32"/>
-          <w:szCs w:val="32"/>
-        </w:rPr>
-      </w:r>
-    </w:p>
-    <w:p>
-      <w:pPr>
-        <w:pStyle w:val="Normal"/>
-        <w:jc w:val="left"/>
-        <w:rPr>
-          <w:b/>
-          <w:bCs/>
-          <w:sz w:val="32"/>
-          <w:szCs w:val="32"/>
-        </w:rPr>
-      </w:pPr>
-      <w:r>
-        <w:rPr>
-          <w:b/>
-          <w:bCs/>
-          <w:sz w:val="32"/>
-          <w:szCs w:val="32"/>
-        </w:rPr>
-      </w:r>
-    </w:p>
-    <w:p>
-      <w:pPr>
-        <w:pStyle w:val="Normal"/>
-        <w:jc w:val="left"/>
-        <w:rPr>
-          <w:b/>
-          <w:bCs/>
-          <w:sz w:val="32"/>
-          <w:szCs w:val="32"/>
-        </w:rPr>
-      </w:pPr>
-      <w:r>
-        <w:rPr>
-          <w:b/>
-          <w:bCs/>
-          <w:sz w:val="32"/>
-          <w:szCs w:val="32"/>
-        </w:rPr>
-      </w:r>
-    </w:p>
-    <w:p>
-      <w:pPr>
-        <w:pStyle w:val="Normal"/>
-        <w:jc w:val="left"/>
-        <w:rPr>
-          <w:b/>
-          <w:bCs/>
-          <w:sz w:val="32"/>
-          <w:szCs w:val="32"/>
-        </w:rPr>
-      </w:pPr>
-      <w:r>
-        <w:rPr>
-          <w:b/>
-          <w:bCs/>
-          <w:sz w:val="32"/>
-          <w:szCs w:val="32"/>
-        </w:rPr>
-      </w:r>
-    </w:p>
-    <w:p>
-      <w:pPr>
-        <w:pStyle w:val="Normal"/>
-        <w:jc w:val="left"/>
-        <w:rPr>
-          <w:b/>
-          <w:bCs/>
-          <w:sz w:val="32"/>
-          <w:szCs w:val="32"/>
-        </w:rPr>
-      </w:pPr>
-      <w:r>
-        <w:rPr>
-          <w:b/>
-          <w:bCs/>
-          <w:sz w:val="32"/>
-          <w:szCs w:val="32"/>
-        </w:rPr>
-      </w:r>
-    </w:p>
-    <w:p>
-      <w:pPr>
-        <w:pStyle w:val="Normal"/>
-        <w:jc w:val="left"/>
-        <w:rPr>
-          <w:b/>
-          <w:bCs/>
-          <w:sz w:val="32"/>
-          <w:szCs w:val="32"/>
-        </w:rPr>
-      </w:pPr>
-      <w:r>
-        <w:rPr>
-          <w:b/>
-          <w:bCs/>
-          <w:sz w:val="32"/>
-          <w:szCs w:val="32"/>
-        </w:rPr>
-      </w:r>
-    </w:p>
-    <w:p>
-      <w:pPr>
-        <w:pStyle w:val="Normal"/>
-        <w:jc w:val="left"/>
-        <w:rPr>
-          <w:b/>
-          <w:bCs/>
-          <w:sz w:val="32"/>
-          <w:szCs w:val="32"/>
-        </w:rPr>
-      </w:pPr>
-      <w:r>
-        <w:rPr>
-          <w:b/>
-          <w:bCs/>
-          <w:sz w:val="32"/>
-          <w:szCs w:val="32"/>
-        </w:rPr>
-      </w:r>
-    </w:p>
-    <w:p>
-      <w:pPr>
-        <w:pStyle w:val="Normal"/>
-        <w:jc w:val="left"/>
-        <w:rPr>
-          <w:b/>
-          <w:bCs/>
-          <w:sz w:val="32"/>
-          <w:szCs w:val="32"/>
-        </w:rPr>
-      </w:pPr>
-      <w:r>
-        <w:rPr>
-          <w:b/>
-          <w:bCs/>
-          <w:sz w:val="32"/>
-          <w:szCs w:val="32"/>
-        </w:rPr>
-        <w:drawing>
-          <wp:anchor behindDoc="0" distT="0" distB="0" distL="0" distR="0" simplePos="0" locked="0" layoutInCell="1" allowOverlap="1" relativeHeight="2">
-            <wp:simplePos x="0" y="0"/>
-            <wp:positionH relativeFrom="column">
-              <wp:align>center</wp:align>
-            </wp:positionH>
-            <wp:positionV relativeFrom="paragraph">
-              <wp:align>top</wp:align>
-            </wp:positionV>
-            <wp:extent cx="4772025" cy="6276975"/>
+            <wp:extent cx="6332220" cy="6560185"/>
             <wp:effectExtent l="0" t="0" r="0" b="0"/>
             <wp:wrapSquare wrapText="largest"/>
             <wp:docPr id="2" name="Picture" descr=""/>
@@ -1019,7 +941,7 @@
                   <pic:spPr bwMode="auto">
                     <a:xfrm>
                       <a:off x="0" y="0"/>
-                      <a:ext cx="4772025" cy="6276975"/>
+                      <a:ext cx="6332220" cy="6560185"/>
                     </a:xfrm>
                     <a:prstGeom prst="rect">
                       <a:avLst/>
@@ -1084,679 +1006,38 @@
         <w:pStyle w:val="Normal"/>
         <w:jc w:val="left"/>
         <w:rPr>
-          <w:b/>
-          <w:bCs/>
-          <w:sz w:val="32"/>
-          <w:szCs w:val="32"/>
-        </w:rPr>
-      </w:pPr>
-      <w:r>
-        <w:rPr>
-          <w:b/>
-          <w:bCs/>
-          <w:sz w:val="32"/>
-          <w:szCs w:val="32"/>
-        </w:rPr>
-      </w:r>
-    </w:p>
-    <w:p>
-      <w:pPr>
-        <w:pStyle w:val="Normal"/>
-        <w:jc w:val="left"/>
-        <w:rPr>
-          <w:b/>
-          <w:bCs/>
-          <w:sz w:val="32"/>
-          <w:szCs w:val="32"/>
-        </w:rPr>
-      </w:pPr>
-      <w:r>
-        <w:rPr>
-          <w:b/>
-          <w:bCs/>
-          <w:sz w:val="32"/>
-          <w:szCs w:val="32"/>
-        </w:rPr>
-      </w:r>
-    </w:p>
-    <w:p>
-      <w:pPr>
-        <w:pStyle w:val="Normal"/>
-        <w:jc w:val="left"/>
-        <w:rPr>
-          <w:b/>
-          <w:bCs/>
-          <w:sz w:val="32"/>
-          <w:szCs w:val="32"/>
-        </w:rPr>
-      </w:pPr>
-      <w:r>
-        <w:rPr>
-          <w:b/>
-          <w:bCs/>
-          <w:sz w:val="32"/>
-          <w:szCs w:val="32"/>
-        </w:rPr>
-      </w:r>
-    </w:p>
-    <w:p>
-      <w:pPr>
-        <w:pStyle w:val="Normal"/>
-        <w:jc w:val="left"/>
-        <w:rPr>
-          <w:b/>
-          <w:bCs/>
-          <w:sz w:val="32"/>
-          <w:szCs w:val="32"/>
-        </w:rPr>
-      </w:pPr>
-      <w:r>
-        <w:rPr>
-          <w:b/>
-          <w:bCs/>
-          <w:sz w:val="32"/>
-          <w:szCs w:val="32"/>
-        </w:rPr>
-      </w:r>
-    </w:p>
-    <w:p>
-      <w:pPr>
-        <w:pStyle w:val="Normal"/>
-        <w:jc w:val="left"/>
-        <w:rPr>
-          <w:b/>
-          <w:bCs/>
-          <w:sz w:val="32"/>
-          <w:szCs w:val="32"/>
-        </w:rPr>
-      </w:pPr>
-      <w:r>
-        <w:rPr>
-          <w:b/>
-          <w:bCs/>
-          <w:sz w:val="32"/>
-          <w:szCs w:val="32"/>
-        </w:rPr>
-      </w:r>
-    </w:p>
-    <w:p>
-      <w:pPr>
-        <w:pStyle w:val="Normal"/>
-        <w:jc w:val="left"/>
-        <w:rPr>
-          <w:b/>
-          <w:bCs/>
-          <w:sz w:val="32"/>
-          <w:szCs w:val="32"/>
-        </w:rPr>
-      </w:pPr>
-      <w:r>
-        <w:rPr>
-          <w:b/>
-          <w:bCs/>
-          <w:sz w:val="32"/>
-          <w:szCs w:val="32"/>
-        </w:rPr>
-      </w:r>
-    </w:p>
-    <w:p>
-      <w:pPr>
-        <w:pStyle w:val="Normal"/>
-        <w:jc w:val="left"/>
-        <w:rPr>
-          <w:b/>
-          <w:bCs/>
-          <w:sz w:val="32"/>
-          <w:szCs w:val="32"/>
-        </w:rPr>
-      </w:pPr>
-      <w:r>
-        <w:rPr>
-          <w:b/>
-          <w:bCs/>
-          <w:sz w:val="32"/>
-          <w:szCs w:val="32"/>
-        </w:rPr>
-      </w:r>
-    </w:p>
-    <w:p>
-      <w:pPr>
-        <w:pStyle w:val="Normal"/>
-        <w:jc w:val="left"/>
-        <w:rPr>
-          <w:b/>
-          <w:bCs/>
-          <w:sz w:val="32"/>
-          <w:szCs w:val="32"/>
-        </w:rPr>
-      </w:pPr>
-      <w:r>
-        <w:rPr>
-          <w:b/>
-          <w:bCs/>
-          <w:sz w:val="32"/>
-          <w:szCs w:val="32"/>
-        </w:rPr>
-      </w:r>
-    </w:p>
-    <w:p>
-      <w:pPr>
-        <w:pStyle w:val="Normal"/>
-        <w:jc w:val="left"/>
-        <w:rPr>
-          <w:b/>
-          <w:bCs/>
-          <w:sz w:val="32"/>
-          <w:szCs w:val="32"/>
-        </w:rPr>
-      </w:pPr>
-      <w:r>
-        <w:rPr>
-          <w:b/>
-          <w:bCs/>
-          <w:sz w:val="32"/>
-          <w:szCs w:val="32"/>
-        </w:rPr>
-      </w:r>
-    </w:p>
-    <w:p>
-      <w:pPr>
-        <w:pStyle w:val="Normal"/>
-        <w:jc w:val="left"/>
-        <w:rPr>
-          <w:b/>
-          <w:bCs/>
-          <w:sz w:val="32"/>
-          <w:szCs w:val="32"/>
-        </w:rPr>
-      </w:pPr>
-      <w:r>
-        <w:rPr>
-          <w:b/>
-          <w:bCs/>
-          <w:sz w:val="32"/>
-          <w:szCs w:val="32"/>
-        </w:rPr>
-      </w:r>
-    </w:p>
-    <w:p>
-      <w:pPr>
-        <w:pStyle w:val="Normal"/>
-        <w:jc w:val="left"/>
-        <w:rPr>
-          <w:b/>
-          <w:bCs/>
-          <w:sz w:val="32"/>
-          <w:szCs w:val="32"/>
-        </w:rPr>
-      </w:pPr>
-      <w:r>
-        <w:rPr>
-          <w:b/>
-          <w:bCs/>
-          <w:sz w:val="32"/>
-          <w:szCs w:val="32"/>
-        </w:rPr>
-      </w:r>
-    </w:p>
-    <w:p>
-      <w:pPr>
-        <w:pStyle w:val="Normal"/>
-        <w:jc w:val="left"/>
-        <w:rPr>
-          <w:b/>
-          <w:bCs/>
-          <w:sz w:val="32"/>
-          <w:szCs w:val="32"/>
-        </w:rPr>
-      </w:pPr>
-      <w:r>
-        <w:rPr>
-          <w:b/>
-          <w:bCs/>
-          <w:sz w:val="32"/>
-          <w:szCs w:val="32"/>
-        </w:rPr>
-      </w:r>
-    </w:p>
-    <w:p>
-      <w:pPr>
-        <w:pStyle w:val="Normal"/>
-        <w:jc w:val="left"/>
-        <w:rPr>
-          <w:b/>
-          <w:bCs/>
-          <w:sz w:val="32"/>
-          <w:szCs w:val="32"/>
-        </w:rPr>
-      </w:pPr>
-      <w:r>
-        <w:rPr>
-          <w:b/>
-          <w:bCs/>
-          <w:sz w:val="32"/>
-          <w:szCs w:val="32"/>
-        </w:rPr>
-      </w:r>
-    </w:p>
-    <w:p>
-      <w:pPr>
-        <w:pStyle w:val="Normal"/>
-        <w:jc w:val="left"/>
-        <w:rPr>
-          <w:b/>
-          <w:bCs/>
-          <w:sz w:val="32"/>
-          <w:szCs w:val="32"/>
-        </w:rPr>
-      </w:pPr>
-      <w:r>
-        <w:rPr>
-          <w:b/>
-          <w:bCs/>
-          <w:sz w:val="32"/>
-          <w:szCs w:val="32"/>
-        </w:rPr>
-      </w:r>
-    </w:p>
-    <w:p>
-      <w:pPr>
-        <w:pStyle w:val="Normal"/>
-        <w:jc w:val="left"/>
-        <w:rPr>
-          <w:b/>
-          <w:bCs/>
-          <w:sz w:val="32"/>
-          <w:szCs w:val="32"/>
-        </w:rPr>
-      </w:pPr>
-      <w:r>
-        <w:rPr>
-          <w:b/>
-          <w:bCs/>
-          <w:sz w:val="32"/>
-          <w:szCs w:val="32"/>
-        </w:rPr>
-      </w:r>
-    </w:p>
-    <w:p>
-      <w:pPr>
-        <w:pStyle w:val="Normal"/>
-        <w:jc w:val="left"/>
-        <w:rPr>
-          <w:b/>
-          <w:bCs/>
-          <w:sz w:val="32"/>
-          <w:szCs w:val="32"/>
-        </w:rPr>
-      </w:pPr>
-      <w:r>
-        <w:rPr>
-          <w:b/>
-          <w:bCs/>
-          <w:sz w:val="32"/>
-          <w:szCs w:val="32"/>
-        </w:rPr>
-      </w:r>
-    </w:p>
-    <w:p>
-      <w:pPr>
-        <w:pStyle w:val="Normal"/>
-        <w:jc w:val="left"/>
-        <w:rPr>
-          <w:b/>
-          <w:bCs/>
-          <w:sz w:val="32"/>
-          <w:szCs w:val="32"/>
-        </w:rPr>
-      </w:pPr>
-      <w:r>
-        <w:rPr>
-          <w:b/>
-          <w:bCs/>
-          <w:sz w:val="32"/>
-          <w:szCs w:val="32"/>
-        </w:rPr>
-      </w:r>
-    </w:p>
-    <w:p>
-      <w:pPr>
-        <w:pStyle w:val="Normal"/>
-        <w:jc w:val="left"/>
-        <w:rPr>
-          <w:b/>
-          <w:bCs/>
-          <w:sz w:val="32"/>
-          <w:szCs w:val="32"/>
-        </w:rPr>
-      </w:pPr>
-      <w:r>
-        <w:rPr>
-          <w:b/>
-          <w:bCs/>
-          <w:sz w:val="32"/>
-          <w:szCs w:val="32"/>
-        </w:rPr>
-      </w:r>
-    </w:p>
-    <w:p>
-      <w:pPr>
-        <w:pStyle w:val="Normal"/>
-        <w:jc w:val="left"/>
-        <w:rPr>
-          <w:b/>
-          <w:bCs/>
-          <w:sz w:val="32"/>
-          <w:szCs w:val="32"/>
-        </w:rPr>
-      </w:pPr>
-      <w:r>
-        <w:rPr>
-          <w:b/>
-          <w:bCs/>
-          <w:sz w:val="32"/>
-          <w:szCs w:val="32"/>
-        </w:rPr>
-      </w:r>
-    </w:p>
-    <w:p>
-      <w:pPr>
-        <w:pStyle w:val="Normal"/>
-        <w:jc w:val="left"/>
-        <w:rPr>
-          <w:b/>
-          <w:bCs/>
-          <w:sz w:val="32"/>
-          <w:szCs w:val="32"/>
-        </w:rPr>
-      </w:pPr>
-      <w:r>
-        <w:rPr>
-          <w:b/>
-          <w:bCs/>
-          <w:sz w:val="32"/>
-          <w:szCs w:val="32"/>
-        </w:rPr>
-      </w:r>
-    </w:p>
-    <w:p>
-      <w:pPr>
-        <w:pStyle w:val="Normal"/>
-        <w:jc w:val="left"/>
-        <w:rPr>
-          <w:b/>
-          <w:bCs/>
-          <w:sz w:val="32"/>
-          <w:szCs w:val="32"/>
-        </w:rPr>
-      </w:pPr>
-      <w:r>
-        <w:rPr>
-          <w:b/>
-          <w:bCs/>
-          <w:sz w:val="32"/>
-          <w:szCs w:val="32"/>
-        </w:rPr>
-      </w:r>
-    </w:p>
-    <w:p>
-      <w:pPr>
-        <w:pStyle w:val="Normal"/>
-        <w:jc w:val="left"/>
-        <w:rPr>
-          <w:b/>
-          <w:bCs/>
-          <w:sz w:val="32"/>
-          <w:szCs w:val="32"/>
-        </w:rPr>
-      </w:pPr>
-      <w:r>
-        <w:rPr>
-          <w:b/>
-          <w:bCs/>
-          <w:sz w:val="32"/>
-          <w:szCs w:val="32"/>
-        </w:rPr>
-      </w:r>
-    </w:p>
-    <w:p>
-      <w:pPr>
-        <w:pStyle w:val="Normal"/>
-        <w:jc w:val="left"/>
-        <w:rPr>
-          <w:b/>
-          <w:bCs/>
-          <w:sz w:val="32"/>
-          <w:szCs w:val="32"/>
-        </w:rPr>
-      </w:pPr>
-      <w:r>
-        <w:rPr>
-          <w:b/>
-          <w:bCs/>
-          <w:sz w:val="32"/>
-          <w:szCs w:val="32"/>
-        </w:rPr>
-      </w:r>
-    </w:p>
-    <w:p>
-      <w:pPr>
-        <w:pStyle w:val="Normal"/>
-        <w:jc w:val="left"/>
-        <w:rPr>
-          <w:b/>
-          <w:bCs/>
-          <w:sz w:val="32"/>
-          <w:szCs w:val="32"/>
-        </w:rPr>
-      </w:pPr>
-      <w:r>
-        <w:rPr>
-          <w:b/>
-          <w:bCs/>
-          <w:sz w:val="32"/>
-          <w:szCs w:val="32"/>
-        </w:rPr>
-      </w:r>
-    </w:p>
-    <w:p>
-      <w:pPr>
-        <w:pStyle w:val="Normal"/>
-        <w:jc w:val="left"/>
-        <w:rPr>
-          <w:b/>
-          <w:bCs/>
-          <w:sz w:val="32"/>
-          <w:szCs w:val="32"/>
-        </w:rPr>
-      </w:pPr>
-      <w:r>
-        <w:rPr>
-          <w:b/>
-          <w:bCs/>
-          <w:sz w:val="32"/>
-          <w:szCs w:val="32"/>
-        </w:rPr>
-      </w:r>
-    </w:p>
-    <w:p>
-      <w:pPr>
-        <w:pStyle w:val="Normal"/>
-        <w:jc w:val="left"/>
-        <w:rPr>
-          <w:b/>
-          <w:bCs/>
-          <w:sz w:val="32"/>
-          <w:szCs w:val="32"/>
-        </w:rPr>
-      </w:pPr>
-      <w:r>
-        <w:rPr>
-          <w:b/>
-          <w:bCs/>
-          <w:sz w:val="32"/>
-          <w:szCs w:val="32"/>
-        </w:rPr>
-      </w:r>
-    </w:p>
-    <w:p>
-      <w:pPr>
-        <w:pStyle w:val="Normal"/>
-        <w:jc w:val="left"/>
-        <w:rPr>
-          <w:b/>
-          <w:bCs/>
-          <w:sz w:val="32"/>
-          <w:szCs w:val="32"/>
-        </w:rPr>
-      </w:pPr>
-      <w:r>
-        <w:rPr>
-          <w:b/>
-          <w:bCs/>
-          <w:sz w:val="32"/>
-          <w:szCs w:val="32"/>
-        </w:rPr>
-      </w:r>
-    </w:p>
-    <w:p>
-      <w:pPr>
-        <w:pStyle w:val="Normal"/>
-        <w:jc w:val="left"/>
-        <w:rPr>
-          <w:b/>
-          <w:bCs/>
-          <w:sz w:val="32"/>
-          <w:szCs w:val="32"/>
-        </w:rPr>
-      </w:pPr>
-      <w:r>
-        <w:rPr>
-          <w:b/>
-          <w:bCs/>
-          <w:sz w:val="32"/>
-          <w:szCs w:val="32"/>
-        </w:rPr>
-      </w:r>
-    </w:p>
-    <w:p>
-      <w:pPr>
-        <w:pStyle w:val="Normal"/>
-        <w:jc w:val="left"/>
-        <w:rPr>
-          <w:b/>
-          <w:bCs/>
-          <w:sz w:val="32"/>
-          <w:szCs w:val="32"/>
-        </w:rPr>
-      </w:pPr>
-      <w:r>
-        <w:rPr>
-          <w:b/>
-          <w:bCs/>
-          <w:sz w:val="32"/>
-          <w:szCs w:val="32"/>
-        </w:rPr>
-      </w:r>
-    </w:p>
-    <w:p>
-      <w:pPr>
-        <w:pStyle w:val="Normal"/>
-        <w:jc w:val="left"/>
-        <w:rPr>
-          <w:b/>
-          <w:bCs/>
-          <w:sz w:val="32"/>
-          <w:szCs w:val="32"/>
-        </w:rPr>
-      </w:pPr>
-      <w:r>
-        <w:rPr>
-          <w:b/>
-          <w:bCs/>
-          <w:sz w:val="32"/>
-          <w:szCs w:val="32"/>
-        </w:rPr>
-      </w:r>
-    </w:p>
-    <w:p>
-      <w:pPr>
-        <w:pStyle w:val="Normal"/>
-        <w:jc w:val="left"/>
-        <w:rPr>
-          <w:b/>
-          <w:bCs/>
-          <w:sz w:val="32"/>
-          <w:szCs w:val="32"/>
-        </w:rPr>
-      </w:pPr>
-      <w:r>
-        <w:rPr>
-          <w:b/>
-          <w:bCs/>
-          <w:sz w:val="32"/>
-          <w:szCs w:val="32"/>
-        </w:rPr>
-      </w:r>
-    </w:p>
-    <w:p>
-      <w:pPr>
-        <w:pStyle w:val="Normal"/>
-        <w:jc w:val="left"/>
-        <w:rPr>
-          <w:b/>
-          <w:bCs/>
-          <w:sz w:val="32"/>
-          <w:szCs w:val="32"/>
-        </w:rPr>
-      </w:pPr>
-      <w:r>
-        <w:rPr>
-          <w:b/>
-          <w:bCs/>
-          <w:sz w:val="32"/>
-          <w:szCs w:val="32"/>
-        </w:rPr>
-      </w:r>
-    </w:p>
-    <w:p>
-      <w:pPr>
-        <w:pStyle w:val="Normal"/>
-        <w:jc w:val="left"/>
-        <w:rPr>
-          <w:b/>
-          <w:bCs/>
-          <w:sz w:val="32"/>
-          <w:szCs w:val="32"/>
-        </w:rPr>
-      </w:pPr>
-      <w:r>
-        <w:rPr>
-          <w:b/>
-          <w:bCs/>
-          <w:sz w:val="32"/>
-          <w:szCs w:val="32"/>
-        </w:rPr>
-      </w:r>
-    </w:p>
-    <w:p>
-      <w:pPr>
-        <w:pStyle w:val="Normal"/>
-        <w:jc w:val="left"/>
-        <w:rPr>
-          <w:b/>
-          <w:bCs/>
-          <w:sz w:val="32"/>
-          <w:szCs w:val="32"/>
-        </w:rPr>
-      </w:pPr>
-      <w:r>
-        <w:rPr>
-          <w:b/>
-          <w:bCs/>
-          <w:sz w:val="32"/>
-          <w:szCs w:val="32"/>
-        </w:rPr>
+          <w:b w:val="false"/>
+          <w:bCs w:val="false"/>
+          <w:sz w:val="24"/>
+          <w:szCs w:val="24"/>
+        </w:rPr>
+      </w:pPr>
+      <w:r>
+        <w:rPr>
+          <w:b w:val="false"/>
+          <w:bCs w:val="false"/>
+          <w:sz w:val="24"/>
+          <w:szCs w:val="24"/>
+        </w:rPr>
+        <w:t xml:space="preserve">Note: Please see </w:t>
+      </w:r>
+      <w:r>
+        <w:rPr>
+          <w:b/>
+          <w:bCs/>
+          <w:sz w:val="24"/>
+          <w:szCs w:val="24"/>
+        </w:rPr>
+        <w:t>P4-Diagrams/Class_Diagram.png</w:t>
+      </w:r>
+      <w:r>
+        <w:rPr>
+          <w:b w:val="false"/>
+          <w:bCs w:val="false"/>
+          <w:sz w:val="24"/>
+          <w:szCs w:val="24"/>
+        </w:rPr>
+        <w:t xml:space="preserve"> if this is not readable</w:t>
       </w:r>
     </w:p>
     <w:p>
@@ -1778,13 +1059,13 @@
           <w:szCs w:val="32"/>
         </w:rPr>
         <w:drawing>
-          <wp:anchor behindDoc="0" distT="0" distB="0" distL="0" distR="0" simplePos="0" locked="0" layoutInCell="1" allowOverlap="1" relativeHeight="3">
+          <wp:anchor behindDoc="0" distT="0" distB="0" distL="0" distR="0" simplePos="0" locked="0" layoutInCell="1" allowOverlap="1" relativeHeight="1">
             <wp:simplePos x="0" y="0"/>
             <wp:positionH relativeFrom="column">
-              <wp:align>center</wp:align>
+              <wp:posOffset>942340</wp:posOffset>
             </wp:positionH>
             <wp:positionV relativeFrom="paragraph">
-              <wp:align>top</wp:align>
+              <wp:posOffset>-104775</wp:posOffset>
             </wp:positionV>
             <wp:extent cx="4772025" cy="6276975"/>
             <wp:effectExtent l="0" t="0" r="0" b="0"/>
@@ -2549,14 +1830,74 @@
           <w:sz w:val="32"/>
           <w:szCs w:val="32"/>
         </w:rPr>
+      </w:r>
+    </w:p>
+    <w:p>
+      <w:pPr>
+        <w:pStyle w:val="Normal"/>
+        <w:jc w:val="left"/>
+        <w:rPr>
+          <w:b/>
+          <w:bCs/>
+          <w:sz w:val="32"/>
+          <w:szCs w:val="32"/>
+        </w:rPr>
+      </w:pPr>
+      <w:r>
+        <w:rPr>
+          <w:b/>
+          <w:bCs/>
+          <w:sz w:val="32"/>
+          <w:szCs w:val="32"/>
+        </w:rPr>
+      </w:r>
+    </w:p>
+    <w:p>
+      <w:pPr>
+        <w:pStyle w:val="Normal"/>
+        <w:jc w:val="left"/>
+        <w:rPr>
+          <w:b/>
+          <w:bCs/>
+          <w:sz w:val="32"/>
+          <w:szCs w:val="32"/>
+        </w:rPr>
+      </w:pPr>
+      <w:r>
+        <w:rPr>
+          <w:b/>
+          <w:bCs/>
+          <w:sz w:val="32"/>
+          <w:szCs w:val="32"/>
+        </w:rPr>
+      </w:r>
+    </w:p>
+    <w:p>
+      <w:pPr>
+        <w:pStyle w:val="Normal"/>
+        <w:jc w:val="left"/>
+        <w:rPr>
+          <w:b/>
+          <w:bCs/>
+          <w:sz w:val="32"/>
+          <w:szCs w:val="32"/>
+        </w:rPr>
+      </w:pPr>
+      <w:r>
+        <w:rPr>
+          <w:b/>
+          <w:bCs/>
+          <w:sz w:val="32"/>
+          <w:szCs w:val="32"/>
+        </w:rPr>
         <w:drawing>
-          <wp:anchor behindDoc="0" distT="0" distB="0" distL="0" distR="0" simplePos="0" locked="0" layoutInCell="1" allowOverlap="1" relativeHeight="4">
+          <wp:anchor behindDoc="0" distT="0" distB="0" distL="0" distR="0" simplePos="0" locked="0" layoutInCell="1" allowOverlap="1" relativeHeight="2">
             <wp:simplePos x="0" y="0"/>
             <wp:positionH relativeFrom="column">
-              <wp:align>center</wp:align>
+              <wp:posOffset>713740</wp:posOffset>
             </wp:positionH>
             <wp:positionV relativeFrom="paragraph">
-              <wp:align>top</wp:align>
+              <wp:posOffset>20955</wp:posOffset>
             </wp:positionV>
             <wp:extent cx="4772025" cy="6276975"/>
             <wp:effectExtent l="0" t="0" r="0" b="0"/>
@@ -2663,6 +2004,708 @@
         </w:rPr>
       </w:r>
     </w:p>
+    <w:p>
+      <w:pPr>
+        <w:pStyle w:val="Normal"/>
+        <w:jc w:val="left"/>
+        <w:rPr>
+          <w:b/>
+          <w:bCs/>
+          <w:sz w:val="32"/>
+          <w:szCs w:val="32"/>
+        </w:rPr>
+      </w:pPr>
+      <w:r>
+        <w:rPr>
+          <w:b/>
+          <w:bCs/>
+          <w:sz w:val="32"/>
+          <w:szCs w:val="32"/>
+        </w:rPr>
+      </w:r>
+    </w:p>
+    <w:p>
+      <w:pPr>
+        <w:pStyle w:val="Normal"/>
+        <w:jc w:val="left"/>
+        <w:rPr>
+          <w:b/>
+          <w:bCs/>
+          <w:sz w:val="32"/>
+          <w:szCs w:val="32"/>
+        </w:rPr>
+      </w:pPr>
+      <w:r>
+        <w:rPr>
+          <w:b/>
+          <w:bCs/>
+          <w:sz w:val="32"/>
+          <w:szCs w:val="32"/>
+        </w:rPr>
+      </w:r>
+    </w:p>
+    <w:p>
+      <w:pPr>
+        <w:pStyle w:val="Normal"/>
+        <w:jc w:val="left"/>
+        <w:rPr>
+          <w:b/>
+          <w:bCs/>
+          <w:sz w:val="32"/>
+          <w:szCs w:val="32"/>
+        </w:rPr>
+      </w:pPr>
+      <w:r>
+        <w:rPr>
+          <w:b/>
+          <w:bCs/>
+          <w:sz w:val="32"/>
+          <w:szCs w:val="32"/>
+        </w:rPr>
+      </w:r>
+    </w:p>
+    <w:p>
+      <w:pPr>
+        <w:pStyle w:val="Normal"/>
+        <w:jc w:val="left"/>
+        <w:rPr>
+          <w:b/>
+          <w:bCs/>
+          <w:sz w:val="32"/>
+          <w:szCs w:val="32"/>
+        </w:rPr>
+      </w:pPr>
+      <w:r>
+        <w:rPr>
+          <w:b/>
+          <w:bCs/>
+          <w:sz w:val="32"/>
+          <w:szCs w:val="32"/>
+        </w:rPr>
+      </w:r>
+    </w:p>
+    <w:p>
+      <w:pPr>
+        <w:pStyle w:val="Normal"/>
+        <w:jc w:val="left"/>
+        <w:rPr>
+          <w:b/>
+          <w:bCs/>
+          <w:sz w:val="32"/>
+          <w:szCs w:val="32"/>
+        </w:rPr>
+      </w:pPr>
+      <w:r>
+        <w:rPr>
+          <w:b/>
+          <w:bCs/>
+          <w:sz w:val="32"/>
+          <w:szCs w:val="32"/>
+        </w:rPr>
+      </w:r>
+    </w:p>
+    <w:p>
+      <w:pPr>
+        <w:pStyle w:val="Normal"/>
+        <w:jc w:val="left"/>
+        <w:rPr>
+          <w:b/>
+          <w:bCs/>
+          <w:sz w:val="32"/>
+          <w:szCs w:val="32"/>
+        </w:rPr>
+      </w:pPr>
+      <w:r>
+        <w:rPr>
+          <w:b/>
+          <w:bCs/>
+          <w:sz w:val="32"/>
+          <w:szCs w:val="32"/>
+        </w:rPr>
+      </w:r>
+    </w:p>
+    <w:p>
+      <w:pPr>
+        <w:pStyle w:val="Normal"/>
+        <w:jc w:val="left"/>
+        <w:rPr>
+          <w:b/>
+          <w:bCs/>
+          <w:sz w:val="32"/>
+          <w:szCs w:val="32"/>
+        </w:rPr>
+      </w:pPr>
+      <w:r>
+        <w:rPr>
+          <w:b/>
+          <w:bCs/>
+          <w:sz w:val="32"/>
+          <w:szCs w:val="32"/>
+        </w:rPr>
+      </w:r>
+    </w:p>
+    <w:p>
+      <w:pPr>
+        <w:pStyle w:val="Normal"/>
+        <w:jc w:val="left"/>
+        <w:rPr>
+          <w:b/>
+          <w:bCs/>
+          <w:sz w:val="32"/>
+          <w:szCs w:val="32"/>
+        </w:rPr>
+      </w:pPr>
+      <w:r>
+        <w:rPr>
+          <w:b/>
+          <w:bCs/>
+          <w:sz w:val="32"/>
+          <w:szCs w:val="32"/>
+        </w:rPr>
+      </w:r>
+    </w:p>
+    <w:p>
+      <w:pPr>
+        <w:pStyle w:val="Normal"/>
+        <w:jc w:val="left"/>
+        <w:rPr>
+          <w:b/>
+          <w:bCs/>
+          <w:sz w:val="32"/>
+          <w:szCs w:val="32"/>
+        </w:rPr>
+      </w:pPr>
+      <w:r>
+        <w:rPr>
+          <w:b/>
+          <w:bCs/>
+          <w:sz w:val="32"/>
+          <w:szCs w:val="32"/>
+        </w:rPr>
+      </w:r>
+    </w:p>
+    <w:p>
+      <w:pPr>
+        <w:pStyle w:val="Normal"/>
+        <w:jc w:val="left"/>
+        <w:rPr>
+          <w:b/>
+          <w:bCs/>
+          <w:sz w:val="32"/>
+          <w:szCs w:val="32"/>
+        </w:rPr>
+      </w:pPr>
+      <w:r>
+        <w:rPr>
+          <w:b/>
+          <w:bCs/>
+          <w:sz w:val="32"/>
+          <w:szCs w:val="32"/>
+        </w:rPr>
+      </w:r>
+    </w:p>
+    <w:p>
+      <w:pPr>
+        <w:pStyle w:val="Normal"/>
+        <w:jc w:val="left"/>
+        <w:rPr>
+          <w:b/>
+          <w:bCs/>
+          <w:sz w:val="32"/>
+          <w:szCs w:val="32"/>
+        </w:rPr>
+      </w:pPr>
+      <w:r>
+        <w:rPr>
+          <w:b/>
+          <w:bCs/>
+          <w:sz w:val="32"/>
+          <w:szCs w:val="32"/>
+        </w:rPr>
+      </w:r>
+    </w:p>
+    <w:p>
+      <w:pPr>
+        <w:pStyle w:val="Normal"/>
+        <w:jc w:val="left"/>
+        <w:rPr>
+          <w:b/>
+          <w:bCs/>
+          <w:sz w:val="32"/>
+          <w:szCs w:val="32"/>
+        </w:rPr>
+      </w:pPr>
+      <w:r>
+        <w:rPr>
+          <w:b/>
+          <w:bCs/>
+          <w:sz w:val="32"/>
+          <w:szCs w:val="32"/>
+        </w:rPr>
+      </w:r>
+    </w:p>
+    <w:p>
+      <w:pPr>
+        <w:pStyle w:val="Normal"/>
+        <w:jc w:val="left"/>
+        <w:rPr>
+          <w:b/>
+          <w:bCs/>
+          <w:sz w:val="32"/>
+          <w:szCs w:val="32"/>
+        </w:rPr>
+      </w:pPr>
+      <w:r>
+        <w:rPr>
+          <w:b/>
+          <w:bCs/>
+          <w:sz w:val="32"/>
+          <w:szCs w:val="32"/>
+        </w:rPr>
+      </w:r>
+    </w:p>
+    <w:p>
+      <w:pPr>
+        <w:pStyle w:val="Normal"/>
+        <w:jc w:val="left"/>
+        <w:rPr>
+          <w:b/>
+          <w:bCs/>
+          <w:sz w:val="32"/>
+          <w:szCs w:val="32"/>
+        </w:rPr>
+      </w:pPr>
+      <w:r>
+        <w:rPr>
+          <w:b/>
+          <w:bCs/>
+          <w:sz w:val="32"/>
+          <w:szCs w:val="32"/>
+        </w:rPr>
+      </w:r>
+    </w:p>
+    <w:p>
+      <w:pPr>
+        <w:pStyle w:val="Normal"/>
+        <w:jc w:val="left"/>
+        <w:rPr>
+          <w:b/>
+          <w:bCs/>
+          <w:sz w:val="32"/>
+          <w:szCs w:val="32"/>
+        </w:rPr>
+      </w:pPr>
+      <w:r>
+        <w:rPr>
+          <w:b/>
+          <w:bCs/>
+          <w:sz w:val="32"/>
+          <w:szCs w:val="32"/>
+        </w:rPr>
+      </w:r>
+    </w:p>
+    <w:p>
+      <w:pPr>
+        <w:pStyle w:val="Normal"/>
+        <w:jc w:val="left"/>
+        <w:rPr>
+          <w:b/>
+          <w:bCs/>
+          <w:sz w:val="32"/>
+          <w:szCs w:val="32"/>
+        </w:rPr>
+      </w:pPr>
+      <w:r>
+        <w:rPr>
+          <w:b/>
+          <w:bCs/>
+          <w:sz w:val="32"/>
+          <w:szCs w:val="32"/>
+        </w:rPr>
+      </w:r>
+    </w:p>
+    <w:p>
+      <w:pPr>
+        <w:pStyle w:val="Normal"/>
+        <w:jc w:val="left"/>
+        <w:rPr>
+          <w:b/>
+          <w:bCs/>
+          <w:sz w:val="32"/>
+          <w:szCs w:val="32"/>
+        </w:rPr>
+      </w:pPr>
+      <w:r>
+        <w:rPr>
+          <w:b/>
+          <w:bCs/>
+          <w:sz w:val="32"/>
+          <w:szCs w:val="32"/>
+        </w:rPr>
+      </w:r>
+    </w:p>
+    <w:p>
+      <w:pPr>
+        <w:pStyle w:val="Normal"/>
+        <w:jc w:val="left"/>
+        <w:rPr>
+          <w:b/>
+          <w:bCs/>
+          <w:sz w:val="32"/>
+          <w:szCs w:val="32"/>
+        </w:rPr>
+      </w:pPr>
+      <w:r>
+        <w:rPr>
+          <w:b/>
+          <w:bCs/>
+          <w:sz w:val="32"/>
+          <w:szCs w:val="32"/>
+        </w:rPr>
+      </w:r>
+    </w:p>
+    <w:p>
+      <w:pPr>
+        <w:pStyle w:val="Normal"/>
+        <w:jc w:val="left"/>
+        <w:rPr>
+          <w:b/>
+          <w:bCs/>
+          <w:sz w:val="32"/>
+          <w:szCs w:val="32"/>
+        </w:rPr>
+      </w:pPr>
+      <w:r>
+        <w:rPr>
+          <w:b/>
+          <w:bCs/>
+          <w:sz w:val="32"/>
+          <w:szCs w:val="32"/>
+        </w:rPr>
+      </w:r>
+    </w:p>
+    <w:p>
+      <w:pPr>
+        <w:pStyle w:val="Normal"/>
+        <w:jc w:val="left"/>
+        <w:rPr>
+          <w:b/>
+          <w:bCs/>
+          <w:sz w:val="32"/>
+          <w:szCs w:val="32"/>
+        </w:rPr>
+      </w:pPr>
+      <w:r>
+        <w:rPr>
+          <w:b/>
+          <w:bCs/>
+          <w:sz w:val="32"/>
+          <w:szCs w:val="32"/>
+        </w:rPr>
+      </w:r>
+    </w:p>
+    <w:p>
+      <w:pPr>
+        <w:pStyle w:val="Normal"/>
+        <w:jc w:val="left"/>
+        <w:rPr>
+          <w:b/>
+          <w:bCs/>
+          <w:sz w:val="32"/>
+          <w:szCs w:val="32"/>
+        </w:rPr>
+      </w:pPr>
+      <w:r>
+        <w:rPr>
+          <w:b/>
+          <w:bCs/>
+          <w:sz w:val="32"/>
+          <w:szCs w:val="32"/>
+        </w:rPr>
+      </w:r>
+    </w:p>
+    <w:p>
+      <w:pPr>
+        <w:pStyle w:val="Normal"/>
+        <w:jc w:val="left"/>
+        <w:rPr>
+          <w:b/>
+          <w:bCs/>
+          <w:sz w:val="32"/>
+          <w:szCs w:val="32"/>
+        </w:rPr>
+      </w:pPr>
+      <w:r>
+        <w:rPr>
+          <w:b/>
+          <w:bCs/>
+          <w:sz w:val="32"/>
+          <w:szCs w:val="32"/>
+        </w:rPr>
+      </w:r>
+    </w:p>
+    <w:p>
+      <w:pPr>
+        <w:pStyle w:val="Normal"/>
+        <w:jc w:val="left"/>
+        <w:rPr>
+          <w:b/>
+          <w:bCs/>
+          <w:sz w:val="32"/>
+          <w:szCs w:val="32"/>
+        </w:rPr>
+      </w:pPr>
+      <w:r>
+        <w:rPr>
+          <w:b/>
+          <w:bCs/>
+          <w:sz w:val="32"/>
+          <w:szCs w:val="32"/>
+        </w:rPr>
+      </w:r>
+    </w:p>
+    <w:p>
+      <w:pPr>
+        <w:pStyle w:val="Normal"/>
+        <w:jc w:val="left"/>
+        <w:rPr>
+          <w:b/>
+          <w:bCs/>
+          <w:sz w:val="32"/>
+          <w:szCs w:val="32"/>
+        </w:rPr>
+      </w:pPr>
+      <w:r>
+        <w:rPr>
+          <w:b/>
+          <w:bCs/>
+          <w:sz w:val="32"/>
+          <w:szCs w:val="32"/>
+        </w:rPr>
+      </w:r>
+    </w:p>
+    <w:p>
+      <w:pPr>
+        <w:pStyle w:val="Normal"/>
+        <w:jc w:val="left"/>
+        <w:rPr>
+          <w:b/>
+          <w:bCs/>
+          <w:sz w:val="32"/>
+          <w:szCs w:val="32"/>
+        </w:rPr>
+      </w:pPr>
+      <w:r>
+        <w:rPr>
+          <w:b/>
+          <w:bCs/>
+          <w:sz w:val="32"/>
+          <w:szCs w:val="32"/>
+        </w:rPr>
+      </w:r>
+    </w:p>
+    <w:p>
+      <w:pPr>
+        <w:pStyle w:val="Normal"/>
+        <w:jc w:val="left"/>
+        <w:rPr>
+          <w:b/>
+          <w:bCs/>
+          <w:sz w:val="32"/>
+          <w:szCs w:val="32"/>
+        </w:rPr>
+      </w:pPr>
+      <w:r>
+        <w:rPr>
+          <w:b/>
+          <w:bCs/>
+          <w:sz w:val="32"/>
+          <w:szCs w:val="32"/>
+        </w:rPr>
+      </w:r>
+    </w:p>
+    <w:p>
+      <w:pPr>
+        <w:pStyle w:val="Normal"/>
+        <w:jc w:val="left"/>
+        <w:rPr>
+          <w:b/>
+          <w:bCs/>
+          <w:sz w:val="32"/>
+          <w:szCs w:val="32"/>
+        </w:rPr>
+      </w:pPr>
+      <w:r>
+        <w:rPr>
+          <w:b/>
+          <w:bCs/>
+          <w:sz w:val="32"/>
+          <w:szCs w:val="32"/>
+        </w:rPr>
+      </w:r>
+    </w:p>
+    <w:p>
+      <w:pPr>
+        <w:pStyle w:val="Normal"/>
+        <w:jc w:val="left"/>
+        <w:rPr>
+          <w:b/>
+          <w:bCs/>
+          <w:sz w:val="32"/>
+          <w:szCs w:val="32"/>
+        </w:rPr>
+      </w:pPr>
+      <w:r>
+        <w:rPr>
+          <w:b/>
+          <w:bCs/>
+          <w:sz w:val="32"/>
+          <w:szCs w:val="32"/>
+        </w:rPr>
+      </w:r>
+    </w:p>
+    <w:p>
+      <w:pPr>
+        <w:pStyle w:val="Normal"/>
+        <w:jc w:val="left"/>
+        <w:rPr>
+          <w:b/>
+          <w:bCs/>
+          <w:sz w:val="32"/>
+          <w:szCs w:val="32"/>
+        </w:rPr>
+      </w:pPr>
+      <w:r>
+        <w:rPr>
+          <w:b/>
+          <w:bCs/>
+          <w:sz w:val="32"/>
+          <w:szCs w:val="32"/>
+        </w:rPr>
+      </w:r>
+    </w:p>
+    <w:p>
+      <w:pPr>
+        <w:pStyle w:val="Normal"/>
+        <w:jc w:val="left"/>
+        <w:rPr>
+          <w:b/>
+          <w:bCs/>
+          <w:sz w:val="32"/>
+          <w:szCs w:val="32"/>
+        </w:rPr>
+      </w:pPr>
+      <w:r>
+        <w:rPr>
+          <w:b/>
+          <w:bCs/>
+          <w:sz w:val="32"/>
+          <w:szCs w:val="32"/>
+        </w:rPr>
+        <w:drawing>
+          <wp:anchor behindDoc="0" distT="0" distB="0" distL="0" distR="0" simplePos="0" locked="0" layoutInCell="1" allowOverlap="1" relativeHeight="3">
+            <wp:simplePos x="0" y="0"/>
+            <wp:positionH relativeFrom="column">
+              <wp:posOffset>780415</wp:posOffset>
+            </wp:positionH>
+            <wp:positionV relativeFrom="paragraph">
+              <wp:posOffset>416560</wp:posOffset>
+            </wp:positionV>
+            <wp:extent cx="4772025" cy="6276975"/>
+            <wp:effectExtent l="0" t="0" r="0" b="0"/>
+            <wp:wrapSquare wrapText="largest"/>
+            <wp:docPr id="5" name="Picture" descr=""/>
+            <wp:cNvGraphicFramePr>
+              <a:graphicFrameLocks xmlns:a="http://schemas.openxmlformats.org/drawingml/2006/main" noChangeAspect="1"/>
+            </wp:cNvGraphicFramePr>
+            <a:graphic xmlns:a="http://schemas.openxmlformats.org/drawingml/2006/main">
+              <a:graphicData uri="http://schemas.openxmlformats.org/drawingml/2006/picture">
+                <pic:pic xmlns:pic="http://schemas.openxmlformats.org/drawingml/2006/picture">
+                  <pic:nvPicPr>
+                    <pic:cNvPr id="5" name="Picture" descr=""/>
+                    <pic:cNvPicPr>
+                      <a:picLocks noChangeAspect="1" noChangeArrowheads="1"/>
+                    </pic:cNvPicPr>
+                  </pic:nvPicPr>
+                  <pic:blipFill>
+                    <a:blip r:embed="rId7"/>
+                    <a:stretch>
+                      <a:fillRect/>
+                    </a:stretch>
+                  </pic:blipFill>
+                  <pic:spPr bwMode="auto">
+                    <a:xfrm>
+                      <a:off x="0" y="0"/>
+                      <a:ext cx="4772025" cy="6276975"/>
+                    </a:xfrm>
+                    <a:prstGeom prst="rect">
+                      <a:avLst/>
+                    </a:prstGeom>
+                    <a:noFill/>
+                    <a:ln w="9525">
+                      <a:noFill/>
+                      <a:miter lim="800000"/>
+                      <a:headEnd/>
+                      <a:tailEnd/>
+                    </a:ln>
+                  </pic:spPr>
+                </pic:pic>
+              </a:graphicData>
+            </a:graphic>
+          </wp:anchor>
+        </w:drawing>
+      </w:r>
+    </w:p>
+    <w:p>
+      <w:pPr>
+        <w:pStyle w:val="Normal"/>
+        <w:jc w:val="left"/>
+        <w:rPr>
+          <w:b/>
+          <w:bCs/>
+          <w:sz w:val="32"/>
+          <w:szCs w:val="32"/>
+        </w:rPr>
+      </w:pPr>
+      <w:r>
+        <w:rPr>
+          <w:b/>
+          <w:bCs/>
+          <w:sz w:val="32"/>
+          <w:szCs w:val="32"/>
+        </w:rPr>
+      </w:r>
+    </w:p>
+    <w:p>
+      <w:pPr>
+        <w:pStyle w:val="Normal"/>
+        <w:jc w:val="left"/>
+        <w:rPr>
+          <w:b/>
+          <w:bCs/>
+          <w:sz w:val="32"/>
+          <w:szCs w:val="32"/>
+        </w:rPr>
+      </w:pPr>
+      <w:r>
+        <w:rPr>
+          <w:b/>
+          <w:bCs/>
+          <w:sz w:val="32"/>
+          <w:szCs w:val="32"/>
+        </w:rPr>
+      </w:r>
+    </w:p>
+    <w:p>
+      <w:pPr>
+        <w:pStyle w:val="Normal"/>
+        <w:jc w:val="left"/>
+        <w:rPr/>
+      </w:pPr>
+      <w:r>
+        <w:rPr/>
+      </w:r>
+    </w:p>
     <w:sectPr>
       <w:type w:val="nextPage"/>
       <w:pgSz w:w="12240" w:h="15840"/>
@@ -2670,6 +2713,7 @@
       <w:pgNumType w:fmt="decimal"/>
       <w:formProt w:val="false"/>
       <w:textDirection w:val="lrTb"/>
+      <w:docGrid w:type="default" w:linePitch="240" w:charSpace="4294961151"/>
     </w:sectPr>
   </w:body>
 </w:document>
@@ -2695,10 +2739,12 @@
     <w:pPr>
       <w:widowControl w:val="false"/>
       <w:suppressAutoHyphens w:val="true"/>
+      <w:bidi w:val="0"/>
+      <w:jc w:val="left"/>
     </w:pPr>
     <w:rPr>
       <w:rFonts w:ascii="Liberation Serif" w:hAnsi="Liberation Serif" w:eastAsia="Droid Sans Fallback" w:cs="FreeSans"/>
-      <w:color w:val="auto"/>
+      <w:color w:val="00000A"/>
       <w:sz w:val="24"/>
       <w:szCs w:val="24"/>
       <w:lang w:val="en-US" w:eastAsia="zh-CN" w:bidi="hi-IN"/>

</xml_diff>

<commit_message>
Updated devlopment manual. Added Sequence diagrams. Updated Testing document.
</commit_message>
<xml_diff>
--- a/Design_Document.docx
+++ b/Design_Document.docx
@@ -1058,16 +1058,137 @@
           <w:sz w:val="32"/>
           <w:szCs w:val="32"/>
         </w:rPr>
+      </w:r>
+    </w:p>
+    <w:p>
+      <w:pPr>
+        <w:pStyle w:val="Normal"/>
+        <w:jc w:val="left"/>
+        <w:rPr>
+          <w:b/>
+          <w:bCs/>
+          <w:sz w:val="32"/>
+          <w:szCs w:val="32"/>
+        </w:rPr>
+      </w:pPr>
+      <w:r>
+        <w:rPr>
+          <w:b/>
+          <w:bCs/>
+          <w:sz w:val="32"/>
+          <w:szCs w:val="32"/>
+        </w:rPr>
+      </w:r>
+    </w:p>
+    <w:p>
+      <w:pPr>
+        <w:pStyle w:val="Normal"/>
+        <w:jc w:val="left"/>
+        <w:rPr>
+          <w:b/>
+          <w:bCs/>
+          <w:sz w:val="32"/>
+          <w:szCs w:val="32"/>
+        </w:rPr>
+      </w:pPr>
+      <w:r>
+        <w:rPr>
+          <w:b/>
+          <w:bCs/>
+          <w:sz w:val="32"/>
+          <w:szCs w:val="32"/>
+        </w:rPr>
+      </w:r>
+    </w:p>
+    <w:p>
+      <w:pPr>
+        <w:pStyle w:val="Normal"/>
+        <w:jc w:val="center"/>
+        <w:rPr>
+          <w:b/>
+          <w:bCs/>
+          <w:sz w:val="24"/>
+          <w:szCs w:val="24"/>
+        </w:rPr>
+      </w:pPr>
+      <w:r>
+        <w:rPr>
+          <w:b/>
+          <w:bCs/>
+          <w:sz w:val="24"/>
+          <w:szCs w:val="24"/>
+        </w:rPr>
+        <w:t>addWorkoutRoutine Sequence Diagram</w:t>
+      </w:r>
+    </w:p>
+    <w:p>
+      <w:pPr>
+        <w:pStyle w:val="Normal"/>
+        <w:jc w:val="left"/>
+        <w:rPr>
+          <w:b w:val="false"/>
+          <w:bCs w:val="false"/>
+          <w:sz w:val="24"/>
+          <w:szCs w:val="24"/>
+        </w:rPr>
+      </w:pPr>
+      <w:r>
+        <w:rPr>
+          <w:b w:val="false"/>
+          <w:bCs w:val="false"/>
+          <w:sz w:val="24"/>
+          <w:szCs w:val="24"/>
+        </w:rPr>
+      </w:r>
+    </w:p>
+    <w:p>
+      <w:pPr>
+        <w:pStyle w:val="Normal"/>
+        <w:jc w:val="left"/>
+        <w:rPr>
+          <w:b/>
+          <w:bCs/>
+          <w:sz w:val="32"/>
+          <w:szCs w:val="32"/>
+        </w:rPr>
+      </w:pPr>
+      <w:r>
+        <w:rPr>
+          <w:b/>
+          <w:bCs/>
+          <w:sz w:val="32"/>
+          <w:szCs w:val="32"/>
+        </w:rPr>
+      </w:r>
+    </w:p>
+    <w:p>
+      <w:pPr>
+        <w:pStyle w:val="Normal"/>
+        <w:jc w:val="left"/>
+        <w:rPr>
+          <w:b/>
+          <w:bCs/>
+          <w:sz w:val="32"/>
+          <w:szCs w:val="32"/>
+        </w:rPr>
+      </w:pPr>
+      <w:r>
+        <w:rPr>
+          <w:b/>
+          <w:bCs/>
+          <w:sz w:val="32"/>
+          <w:szCs w:val="32"/>
+        </w:rPr>
         <w:drawing>
-          <wp:anchor behindDoc="0" distT="0" distB="0" distL="0" distR="0" simplePos="0" locked="0" layoutInCell="1" allowOverlap="1" relativeHeight="1">
+          <wp:anchor behindDoc="0" distT="0" distB="0" distL="0" distR="0" simplePos="0" locked="0" layoutInCell="1" allowOverlap="1" relativeHeight="6">
             <wp:simplePos x="0" y="0"/>
             <wp:positionH relativeFrom="column">
-              <wp:posOffset>942340</wp:posOffset>
+              <wp:align>center</wp:align>
             </wp:positionH>
             <wp:positionV relativeFrom="paragraph">
-              <wp:posOffset>-104775</wp:posOffset>
+              <wp:align>top</wp:align>
             </wp:positionV>
-            <wp:extent cx="4772025" cy="6276975"/>
+            <wp:extent cx="6332220" cy="4166870"/>
             <wp:effectExtent l="0" t="0" r="0" b="0"/>
             <wp:wrapSquare wrapText="largest"/>
             <wp:docPr id="3" name="Picture" descr=""/>
@@ -1085,6 +1206,1504 @@
                   </pic:nvPicPr>
                   <pic:blipFill>
                     <a:blip r:embed="rId5"/>
+                    <a:stretch>
+                      <a:fillRect/>
+                    </a:stretch>
+                  </pic:blipFill>
+                  <pic:spPr bwMode="auto">
+                    <a:xfrm>
+                      <a:off x="0" y="0"/>
+                      <a:ext cx="6332220" cy="4166870"/>
+                    </a:xfrm>
+                    <a:prstGeom prst="rect">
+                      <a:avLst/>
+                    </a:prstGeom>
+                    <a:noFill/>
+                    <a:ln w="9525">
+                      <a:noFill/>
+                      <a:miter lim="800000"/>
+                      <a:headEnd/>
+                      <a:tailEnd/>
+                    </a:ln>
+                  </pic:spPr>
+                </pic:pic>
+              </a:graphicData>
+            </a:graphic>
+          </wp:anchor>
+        </w:drawing>
+      </w:r>
+    </w:p>
+    <w:p>
+      <w:pPr>
+        <w:pStyle w:val="Normal"/>
+        <w:jc w:val="left"/>
+        <w:rPr>
+          <w:b/>
+          <w:bCs/>
+          <w:sz w:val="32"/>
+          <w:szCs w:val="32"/>
+        </w:rPr>
+      </w:pPr>
+      <w:r>
+        <w:rPr>
+          <w:b/>
+          <w:bCs/>
+          <w:sz w:val="32"/>
+          <w:szCs w:val="32"/>
+        </w:rPr>
+      </w:r>
+    </w:p>
+    <w:p>
+      <w:pPr>
+        <w:pStyle w:val="Normal"/>
+        <w:jc w:val="left"/>
+        <w:rPr>
+          <w:b/>
+          <w:bCs/>
+          <w:sz w:val="32"/>
+          <w:szCs w:val="32"/>
+        </w:rPr>
+      </w:pPr>
+      <w:r>
+        <w:rPr>
+          <w:b/>
+          <w:bCs/>
+          <w:sz w:val="32"/>
+          <w:szCs w:val="32"/>
+        </w:rPr>
+      </w:r>
+    </w:p>
+    <w:p>
+      <w:pPr>
+        <w:pStyle w:val="Normal"/>
+        <w:jc w:val="left"/>
+        <w:rPr>
+          <w:b/>
+          <w:bCs/>
+          <w:sz w:val="32"/>
+          <w:szCs w:val="32"/>
+        </w:rPr>
+      </w:pPr>
+      <w:r>
+        <w:rPr>
+          <w:b/>
+          <w:bCs/>
+          <w:sz w:val="32"/>
+          <w:szCs w:val="32"/>
+        </w:rPr>
+      </w:r>
+    </w:p>
+    <w:p>
+      <w:pPr>
+        <w:pStyle w:val="Normal"/>
+        <w:jc w:val="left"/>
+        <w:rPr>
+          <w:b/>
+          <w:bCs/>
+          <w:sz w:val="32"/>
+          <w:szCs w:val="32"/>
+        </w:rPr>
+      </w:pPr>
+      <w:r>
+        <w:rPr>
+          <w:b/>
+          <w:bCs/>
+          <w:sz w:val="32"/>
+          <w:szCs w:val="32"/>
+        </w:rPr>
+      </w:r>
+    </w:p>
+    <w:p>
+      <w:pPr>
+        <w:pStyle w:val="Normal"/>
+        <w:jc w:val="left"/>
+        <w:rPr>
+          <w:b/>
+          <w:bCs/>
+          <w:sz w:val="32"/>
+          <w:szCs w:val="32"/>
+        </w:rPr>
+      </w:pPr>
+      <w:r>
+        <w:rPr>
+          <w:b/>
+          <w:bCs/>
+          <w:sz w:val="32"/>
+          <w:szCs w:val="32"/>
+        </w:rPr>
+      </w:r>
+    </w:p>
+    <w:p>
+      <w:pPr>
+        <w:pStyle w:val="Normal"/>
+        <w:jc w:val="left"/>
+        <w:rPr>
+          <w:b/>
+          <w:bCs/>
+          <w:sz w:val="32"/>
+          <w:szCs w:val="32"/>
+        </w:rPr>
+      </w:pPr>
+      <w:r>
+        <w:rPr>
+          <w:b/>
+          <w:bCs/>
+          <w:sz w:val="32"/>
+          <w:szCs w:val="32"/>
+        </w:rPr>
+      </w:r>
+    </w:p>
+    <w:p>
+      <w:pPr>
+        <w:pStyle w:val="Normal"/>
+        <w:jc w:val="left"/>
+        <w:rPr>
+          <w:b/>
+          <w:bCs/>
+          <w:sz w:val="32"/>
+          <w:szCs w:val="32"/>
+        </w:rPr>
+      </w:pPr>
+      <w:r>
+        <w:rPr>
+          <w:b/>
+          <w:bCs/>
+          <w:sz w:val="32"/>
+          <w:szCs w:val="32"/>
+        </w:rPr>
+      </w:r>
+    </w:p>
+    <w:p>
+      <w:pPr>
+        <w:pStyle w:val="Normal"/>
+        <w:jc w:val="left"/>
+        <w:rPr>
+          <w:b/>
+          <w:bCs/>
+          <w:sz w:val="32"/>
+          <w:szCs w:val="32"/>
+        </w:rPr>
+      </w:pPr>
+      <w:r>
+        <w:rPr>
+          <w:b/>
+          <w:bCs/>
+          <w:sz w:val="32"/>
+          <w:szCs w:val="32"/>
+        </w:rPr>
+      </w:r>
+    </w:p>
+    <w:p>
+      <w:pPr>
+        <w:pStyle w:val="Normal"/>
+        <w:jc w:val="left"/>
+        <w:rPr>
+          <w:b/>
+          <w:bCs/>
+          <w:sz w:val="32"/>
+          <w:szCs w:val="32"/>
+        </w:rPr>
+      </w:pPr>
+      <w:r>
+        <w:rPr>
+          <w:b/>
+          <w:bCs/>
+          <w:sz w:val="32"/>
+          <w:szCs w:val="32"/>
+        </w:rPr>
+      </w:r>
+    </w:p>
+    <w:p>
+      <w:pPr>
+        <w:pStyle w:val="Normal"/>
+        <w:jc w:val="left"/>
+        <w:rPr>
+          <w:b/>
+          <w:bCs/>
+          <w:sz w:val="32"/>
+          <w:szCs w:val="32"/>
+        </w:rPr>
+      </w:pPr>
+      <w:r>
+        <w:rPr>
+          <w:b/>
+          <w:bCs/>
+          <w:sz w:val="32"/>
+          <w:szCs w:val="32"/>
+        </w:rPr>
+      </w:r>
+    </w:p>
+    <w:p>
+      <w:pPr>
+        <w:pStyle w:val="Normal"/>
+        <w:jc w:val="left"/>
+        <w:rPr>
+          <w:b/>
+          <w:bCs/>
+          <w:sz w:val="32"/>
+          <w:szCs w:val="32"/>
+        </w:rPr>
+      </w:pPr>
+      <w:r>
+        <w:rPr>
+          <w:b/>
+          <w:bCs/>
+          <w:sz w:val="32"/>
+          <w:szCs w:val="32"/>
+        </w:rPr>
+      </w:r>
+    </w:p>
+    <w:p>
+      <w:pPr>
+        <w:pStyle w:val="Normal"/>
+        <w:jc w:val="left"/>
+        <w:rPr>
+          <w:b/>
+          <w:bCs/>
+          <w:sz w:val="32"/>
+          <w:szCs w:val="32"/>
+        </w:rPr>
+      </w:pPr>
+      <w:r>
+        <w:rPr>
+          <w:b/>
+          <w:bCs/>
+          <w:sz w:val="32"/>
+          <w:szCs w:val="32"/>
+        </w:rPr>
+      </w:r>
+    </w:p>
+    <w:p>
+      <w:pPr>
+        <w:pStyle w:val="Normal"/>
+        <w:jc w:val="left"/>
+        <w:rPr>
+          <w:b/>
+          <w:bCs/>
+          <w:sz w:val="32"/>
+          <w:szCs w:val="32"/>
+        </w:rPr>
+      </w:pPr>
+      <w:r>
+        <w:rPr>
+          <w:b/>
+          <w:bCs/>
+          <w:sz w:val="32"/>
+          <w:szCs w:val="32"/>
+        </w:rPr>
+      </w:r>
+    </w:p>
+    <w:p>
+      <w:pPr>
+        <w:pStyle w:val="Normal"/>
+        <w:jc w:val="left"/>
+        <w:rPr>
+          <w:b/>
+          <w:bCs/>
+          <w:sz w:val="32"/>
+          <w:szCs w:val="32"/>
+        </w:rPr>
+      </w:pPr>
+      <w:r>
+        <w:rPr>
+          <w:b/>
+          <w:bCs/>
+          <w:sz w:val="32"/>
+          <w:szCs w:val="32"/>
+        </w:rPr>
+      </w:r>
+    </w:p>
+    <w:p>
+      <w:pPr>
+        <w:pStyle w:val="Normal"/>
+        <w:jc w:val="left"/>
+        <w:rPr>
+          <w:b/>
+          <w:bCs/>
+          <w:sz w:val="32"/>
+          <w:szCs w:val="32"/>
+        </w:rPr>
+      </w:pPr>
+      <w:r>
+        <w:rPr>
+          <w:b/>
+          <w:bCs/>
+          <w:sz w:val="32"/>
+          <w:szCs w:val="32"/>
+        </w:rPr>
+      </w:r>
+    </w:p>
+    <w:p>
+      <w:pPr>
+        <w:pStyle w:val="Normal"/>
+        <w:jc w:val="left"/>
+        <w:rPr>
+          <w:b/>
+          <w:bCs/>
+          <w:sz w:val="32"/>
+          <w:szCs w:val="32"/>
+        </w:rPr>
+      </w:pPr>
+      <w:r>
+        <w:rPr>
+          <w:b/>
+          <w:bCs/>
+          <w:sz w:val="32"/>
+          <w:szCs w:val="32"/>
+        </w:rPr>
+      </w:r>
+    </w:p>
+    <w:p>
+      <w:pPr>
+        <w:pStyle w:val="Normal"/>
+        <w:jc w:val="center"/>
+        <w:rPr>
+          <w:b/>
+          <w:bCs/>
+          <w:sz w:val="24"/>
+          <w:szCs w:val="24"/>
+        </w:rPr>
+      </w:pPr>
+      <w:r>
+        <w:rPr>
+          <w:b/>
+          <w:bCs/>
+          <w:sz w:val="24"/>
+          <w:szCs w:val="24"/>
+        </w:rPr>
+        <w:t>assignWorkoutRoutine Sequence Diagram</w:t>
+      </w:r>
+    </w:p>
+    <w:p>
+      <w:pPr>
+        <w:pStyle w:val="Normal"/>
+        <w:jc w:val="left"/>
+        <w:rPr>
+          <w:b/>
+          <w:bCs/>
+          <w:sz w:val="32"/>
+          <w:szCs w:val="32"/>
+        </w:rPr>
+      </w:pPr>
+      <w:r>
+        <w:rPr>
+          <w:b/>
+          <w:bCs/>
+          <w:sz w:val="32"/>
+          <w:szCs w:val="32"/>
+        </w:rPr>
+      </w:r>
+    </w:p>
+    <w:p>
+      <w:pPr>
+        <w:pStyle w:val="Normal"/>
+        <w:jc w:val="left"/>
+        <w:rPr>
+          <w:b/>
+          <w:bCs/>
+          <w:sz w:val="32"/>
+          <w:szCs w:val="32"/>
+        </w:rPr>
+      </w:pPr>
+      <w:r>
+        <w:rPr>
+          <w:b/>
+          <w:bCs/>
+          <w:sz w:val="32"/>
+          <w:szCs w:val="32"/>
+        </w:rPr>
+        <w:drawing>
+          <wp:anchor behindDoc="0" distT="0" distB="0" distL="0" distR="0" simplePos="0" locked="0" layoutInCell="1" allowOverlap="1" relativeHeight="7">
+            <wp:simplePos x="0" y="0"/>
+            <wp:positionH relativeFrom="column">
+              <wp:posOffset>190500</wp:posOffset>
+            </wp:positionH>
+            <wp:positionV relativeFrom="paragraph">
+              <wp:posOffset>89535</wp:posOffset>
+            </wp:positionV>
+            <wp:extent cx="6332220" cy="4465320"/>
+            <wp:effectExtent l="0" t="0" r="0" b="0"/>
+            <wp:wrapSquare wrapText="largest"/>
+            <wp:docPr id="4" name="Picture" descr=""/>
+            <wp:cNvGraphicFramePr>
+              <a:graphicFrameLocks xmlns:a="http://schemas.openxmlformats.org/drawingml/2006/main" noChangeAspect="1"/>
+            </wp:cNvGraphicFramePr>
+            <a:graphic xmlns:a="http://schemas.openxmlformats.org/drawingml/2006/main">
+              <a:graphicData uri="http://schemas.openxmlformats.org/drawingml/2006/picture">
+                <pic:pic xmlns:pic="http://schemas.openxmlformats.org/drawingml/2006/picture">
+                  <pic:nvPicPr>
+                    <pic:cNvPr id="4" name="Picture" descr=""/>
+                    <pic:cNvPicPr>
+                      <a:picLocks noChangeAspect="1" noChangeArrowheads="1"/>
+                    </pic:cNvPicPr>
+                  </pic:nvPicPr>
+                  <pic:blipFill>
+                    <a:blip r:embed="rId6"/>
+                    <a:stretch>
+                      <a:fillRect/>
+                    </a:stretch>
+                  </pic:blipFill>
+                  <pic:spPr bwMode="auto">
+                    <a:xfrm>
+                      <a:off x="0" y="0"/>
+                      <a:ext cx="6332220" cy="4465320"/>
+                    </a:xfrm>
+                    <a:prstGeom prst="rect">
+                      <a:avLst/>
+                    </a:prstGeom>
+                    <a:noFill/>
+                    <a:ln w="9525">
+                      <a:noFill/>
+                      <a:miter lim="800000"/>
+                      <a:headEnd/>
+                      <a:tailEnd/>
+                    </a:ln>
+                  </pic:spPr>
+                </pic:pic>
+              </a:graphicData>
+            </a:graphic>
+          </wp:anchor>
+        </w:drawing>
+      </w:r>
+    </w:p>
+    <w:p>
+      <w:pPr>
+        <w:pStyle w:val="Normal"/>
+        <w:jc w:val="left"/>
+        <w:rPr>
+          <w:b/>
+          <w:bCs/>
+          <w:sz w:val="32"/>
+          <w:szCs w:val="32"/>
+        </w:rPr>
+      </w:pPr>
+      <w:r>
+        <w:rPr>
+          <w:b/>
+          <w:bCs/>
+          <w:sz w:val="32"/>
+          <w:szCs w:val="32"/>
+        </w:rPr>
+      </w:r>
+    </w:p>
+    <w:p>
+      <w:pPr>
+        <w:pStyle w:val="Normal"/>
+        <w:jc w:val="left"/>
+        <w:rPr>
+          <w:b/>
+          <w:bCs/>
+          <w:sz w:val="32"/>
+          <w:szCs w:val="32"/>
+        </w:rPr>
+      </w:pPr>
+      <w:r>
+        <w:rPr>
+          <w:b/>
+          <w:bCs/>
+          <w:sz w:val="32"/>
+          <w:szCs w:val="32"/>
+        </w:rPr>
+      </w:r>
+    </w:p>
+    <w:p>
+      <w:pPr>
+        <w:pStyle w:val="Normal"/>
+        <w:jc w:val="left"/>
+        <w:rPr>
+          <w:b/>
+          <w:bCs/>
+          <w:sz w:val="32"/>
+          <w:szCs w:val="32"/>
+        </w:rPr>
+      </w:pPr>
+      <w:r>
+        <w:rPr>
+          <w:b/>
+          <w:bCs/>
+          <w:sz w:val="32"/>
+          <w:szCs w:val="32"/>
+        </w:rPr>
+      </w:r>
+    </w:p>
+    <w:p>
+      <w:pPr>
+        <w:pStyle w:val="Normal"/>
+        <w:jc w:val="left"/>
+        <w:rPr>
+          <w:b/>
+          <w:bCs/>
+          <w:sz w:val="32"/>
+          <w:szCs w:val="32"/>
+        </w:rPr>
+      </w:pPr>
+      <w:r>
+        <w:rPr>
+          <w:b/>
+          <w:bCs/>
+          <w:sz w:val="32"/>
+          <w:szCs w:val="32"/>
+        </w:rPr>
+      </w:r>
+    </w:p>
+    <w:p>
+      <w:pPr>
+        <w:pStyle w:val="Normal"/>
+        <w:jc w:val="left"/>
+        <w:rPr>
+          <w:b/>
+          <w:bCs/>
+          <w:sz w:val="32"/>
+          <w:szCs w:val="32"/>
+        </w:rPr>
+      </w:pPr>
+      <w:r>
+        <w:rPr>
+          <w:b/>
+          <w:bCs/>
+          <w:sz w:val="32"/>
+          <w:szCs w:val="32"/>
+        </w:rPr>
+      </w:r>
+    </w:p>
+    <w:p>
+      <w:pPr>
+        <w:pStyle w:val="Normal"/>
+        <w:jc w:val="left"/>
+        <w:rPr>
+          <w:b/>
+          <w:bCs/>
+          <w:sz w:val="32"/>
+          <w:szCs w:val="32"/>
+        </w:rPr>
+      </w:pPr>
+      <w:r>
+        <w:rPr>
+          <w:b/>
+          <w:bCs/>
+          <w:sz w:val="32"/>
+          <w:szCs w:val="32"/>
+        </w:rPr>
+      </w:r>
+    </w:p>
+    <w:p>
+      <w:pPr>
+        <w:pStyle w:val="Normal"/>
+        <w:jc w:val="left"/>
+        <w:rPr>
+          <w:b/>
+          <w:bCs/>
+          <w:sz w:val="32"/>
+          <w:szCs w:val="32"/>
+        </w:rPr>
+      </w:pPr>
+      <w:r>
+        <w:rPr>
+          <w:b/>
+          <w:bCs/>
+          <w:sz w:val="32"/>
+          <w:szCs w:val="32"/>
+        </w:rPr>
+      </w:r>
+    </w:p>
+    <w:p>
+      <w:pPr>
+        <w:pStyle w:val="Normal"/>
+        <w:jc w:val="left"/>
+        <w:rPr>
+          <w:b/>
+          <w:bCs/>
+          <w:sz w:val="32"/>
+          <w:szCs w:val="32"/>
+        </w:rPr>
+      </w:pPr>
+      <w:r>
+        <w:rPr>
+          <w:b/>
+          <w:bCs/>
+          <w:sz w:val="32"/>
+          <w:szCs w:val="32"/>
+        </w:rPr>
+      </w:r>
+    </w:p>
+    <w:p>
+      <w:pPr>
+        <w:pStyle w:val="Normal"/>
+        <w:jc w:val="left"/>
+        <w:rPr>
+          <w:b/>
+          <w:bCs/>
+          <w:sz w:val="32"/>
+          <w:szCs w:val="32"/>
+        </w:rPr>
+      </w:pPr>
+      <w:r>
+        <w:rPr>
+          <w:b/>
+          <w:bCs/>
+          <w:sz w:val="32"/>
+          <w:szCs w:val="32"/>
+        </w:rPr>
+      </w:r>
+    </w:p>
+    <w:p>
+      <w:pPr>
+        <w:pStyle w:val="Normal"/>
+        <w:jc w:val="left"/>
+        <w:rPr>
+          <w:b/>
+          <w:bCs/>
+          <w:sz w:val="32"/>
+          <w:szCs w:val="32"/>
+        </w:rPr>
+      </w:pPr>
+      <w:r>
+        <w:rPr>
+          <w:b/>
+          <w:bCs/>
+          <w:sz w:val="32"/>
+          <w:szCs w:val="32"/>
+        </w:rPr>
+      </w:r>
+    </w:p>
+    <w:p>
+      <w:pPr>
+        <w:pStyle w:val="Normal"/>
+        <w:jc w:val="left"/>
+        <w:rPr>
+          <w:b/>
+          <w:bCs/>
+          <w:sz w:val="32"/>
+          <w:szCs w:val="32"/>
+        </w:rPr>
+      </w:pPr>
+      <w:r>
+        <w:rPr>
+          <w:b/>
+          <w:bCs/>
+          <w:sz w:val="32"/>
+          <w:szCs w:val="32"/>
+        </w:rPr>
+      </w:r>
+    </w:p>
+    <w:p>
+      <w:pPr>
+        <w:pStyle w:val="Normal"/>
+        <w:jc w:val="left"/>
+        <w:rPr>
+          <w:b/>
+          <w:bCs/>
+          <w:sz w:val="32"/>
+          <w:szCs w:val="32"/>
+        </w:rPr>
+      </w:pPr>
+      <w:r>
+        <w:rPr>
+          <w:b/>
+          <w:bCs/>
+          <w:sz w:val="32"/>
+          <w:szCs w:val="32"/>
+        </w:rPr>
+      </w:r>
+    </w:p>
+    <w:p>
+      <w:pPr>
+        <w:pStyle w:val="Normal"/>
+        <w:jc w:val="left"/>
+        <w:rPr>
+          <w:b/>
+          <w:bCs/>
+          <w:sz w:val="32"/>
+          <w:szCs w:val="32"/>
+        </w:rPr>
+      </w:pPr>
+      <w:r>
+        <w:rPr>
+          <w:b/>
+          <w:bCs/>
+          <w:sz w:val="32"/>
+          <w:szCs w:val="32"/>
+        </w:rPr>
+      </w:r>
+    </w:p>
+    <w:p>
+      <w:pPr>
+        <w:pStyle w:val="Normal"/>
+        <w:jc w:val="left"/>
+        <w:rPr>
+          <w:b/>
+          <w:bCs/>
+          <w:sz w:val="32"/>
+          <w:szCs w:val="32"/>
+        </w:rPr>
+      </w:pPr>
+      <w:r>
+        <w:rPr>
+          <w:b/>
+          <w:bCs/>
+          <w:sz w:val="32"/>
+          <w:szCs w:val="32"/>
+        </w:rPr>
+      </w:r>
+    </w:p>
+    <w:p>
+      <w:pPr>
+        <w:pStyle w:val="Normal"/>
+        <w:jc w:val="left"/>
+        <w:rPr>
+          <w:b/>
+          <w:bCs/>
+          <w:sz w:val="32"/>
+          <w:szCs w:val="32"/>
+        </w:rPr>
+      </w:pPr>
+      <w:r>
+        <w:rPr>
+          <w:b/>
+          <w:bCs/>
+          <w:sz w:val="32"/>
+          <w:szCs w:val="32"/>
+        </w:rPr>
+      </w:r>
+    </w:p>
+    <w:p>
+      <w:pPr>
+        <w:pStyle w:val="Normal"/>
+        <w:jc w:val="left"/>
+        <w:rPr>
+          <w:b/>
+          <w:bCs/>
+          <w:sz w:val="32"/>
+          <w:szCs w:val="32"/>
+        </w:rPr>
+      </w:pPr>
+      <w:r>
+        <w:rPr>
+          <w:b/>
+          <w:bCs/>
+          <w:sz w:val="32"/>
+          <w:szCs w:val="32"/>
+        </w:rPr>
+      </w:r>
+    </w:p>
+    <w:p>
+      <w:pPr>
+        <w:pStyle w:val="Normal"/>
+        <w:jc w:val="left"/>
+        <w:rPr>
+          <w:b/>
+          <w:bCs/>
+          <w:sz w:val="32"/>
+          <w:szCs w:val="32"/>
+        </w:rPr>
+      </w:pPr>
+      <w:r>
+        <w:rPr>
+          <w:b/>
+          <w:bCs/>
+          <w:sz w:val="32"/>
+          <w:szCs w:val="32"/>
+        </w:rPr>
+      </w:r>
+    </w:p>
+    <w:p>
+      <w:pPr>
+        <w:pStyle w:val="Normal"/>
+        <w:jc w:val="left"/>
+        <w:rPr>
+          <w:b/>
+          <w:bCs/>
+          <w:sz w:val="32"/>
+          <w:szCs w:val="32"/>
+        </w:rPr>
+      </w:pPr>
+      <w:r>
+        <w:rPr>
+          <w:b/>
+          <w:bCs/>
+          <w:sz w:val="32"/>
+          <w:szCs w:val="32"/>
+        </w:rPr>
+      </w:r>
+    </w:p>
+    <w:p>
+      <w:pPr>
+        <w:pStyle w:val="Normal"/>
+        <w:jc w:val="left"/>
+        <w:rPr>
+          <w:b/>
+          <w:bCs/>
+          <w:sz w:val="32"/>
+          <w:szCs w:val="32"/>
+        </w:rPr>
+      </w:pPr>
+      <w:r>
+        <w:rPr>
+          <w:b/>
+          <w:bCs/>
+          <w:sz w:val="32"/>
+          <w:szCs w:val="32"/>
+        </w:rPr>
+      </w:r>
+    </w:p>
+    <w:p>
+      <w:pPr>
+        <w:pStyle w:val="Normal"/>
+        <w:jc w:val="left"/>
+        <w:rPr>
+          <w:b/>
+          <w:bCs/>
+          <w:sz w:val="32"/>
+          <w:szCs w:val="32"/>
+        </w:rPr>
+      </w:pPr>
+      <w:r>
+        <w:rPr>
+          <w:b/>
+          <w:bCs/>
+          <w:sz w:val="32"/>
+          <w:szCs w:val="32"/>
+        </w:rPr>
+      </w:r>
+    </w:p>
+    <w:p>
+      <w:pPr>
+        <w:pStyle w:val="Normal"/>
+        <w:jc w:val="left"/>
+        <w:rPr>
+          <w:b/>
+          <w:bCs/>
+          <w:sz w:val="32"/>
+          <w:szCs w:val="32"/>
+        </w:rPr>
+      </w:pPr>
+      <w:r>
+        <w:rPr>
+          <w:b/>
+          <w:bCs/>
+          <w:sz w:val="32"/>
+          <w:szCs w:val="32"/>
+        </w:rPr>
+      </w:r>
+    </w:p>
+    <w:p>
+      <w:pPr>
+        <w:pStyle w:val="Normal"/>
+        <w:jc w:val="left"/>
+        <w:rPr>
+          <w:b/>
+          <w:bCs/>
+          <w:sz w:val="32"/>
+          <w:szCs w:val="32"/>
+        </w:rPr>
+      </w:pPr>
+      <w:r>
+        <w:rPr>
+          <w:b/>
+          <w:bCs/>
+          <w:sz w:val="32"/>
+          <w:szCs w:val="32"/>
+        </w:rPr>
+      </w:r>
+    </w:p>
+    <w:p>
+      <w:pPr>
+        <w:pStyle w:val="Normal"/>
+        <w:jc w:val="left"/>
+        <w:rPr>
+          <w:b/>
+          <w:bCs/>
+          <w:sz w:val="32"/>
+          <w:szCs w:val="32"/>
+        </w:rPr>
+      </w:pPr>
+      <w:r>
+        <w:rPr>
+          <w:b/>
+          <w:bCs/>
+          <w:sz w:val="32"/>
+          <w:szCs w:val="32"/>
+        </w:rPr>
+      </w:r>
+    </w:p>
+    <w:p>
+      <w:pPr>
+        <w:pStyle w:val="Normal"/>
+        <w:jc w:val="left"/>
+        <w:rPr>
+          <w:b/>
+          <w:bCs/>
+          <w:sz w:val="32"/>
+          <w:szCs w:val="32"/>
+        </w:rPr>
+      </w:pPr>
+      <w:r>
+        <w:rPr>
+          <w:b/>
+          <w:bCs/>
+          <w:sz w:val="32"/>
+          <w:szCs w:val="32"/>
+        </w:rPr>
+      </w:r>
+    </w:p>
+    <w:p>
+      <w:pPr>
+        <w:pStyle w:val="Normal"/>
+        <w:jc w:val="left"/>
+        <w:rPr>
+          <w:b/>
+          <w:bCs/>
+          <w:sz w:val="32"/>
+          <w:szCs w:val="32"/>
+        </w:rPr>
+      </w:pPr>
+      <w:r>
+        <w:rPr>
+          <w:b/>
+          <w:bCs/>
+          <w:sz w:val="32"/>
+          <w:szCs w:val="32"/>
+        </w:rPr>
+      </w:r>
+    </w:p>
+    <w:p>
+      <w:pPr>
+        <w:pStyle w:val="Normal"/>
+        <w:jc w:val="left"/>
+        <w:rPr>
+          <w:b/>
+          <w:bCs/>
+          <w:sz w:val="32"/>
+          <w:szCs w:val="32"/>
+        </w:rPr>
+      </w:pPr>
+      <w:r>
+        <w:rPr>
+          <w:b/>
+          <w:bCs/>
+          <w:sz w:val="32"/>
+          <w:szCs w:val="32"/>
+        </w:rPr>
+      </w:r>
+    </w:p>
+    <w:p>
+      <w:pPr>
+        <w:pStyle w:val="Normal"/>
+        <w:jc w:val="left"/>
+        <w:rPr>
+          <w:b/>
+          <w:bCs/>
+          <w:sz w:val="32"/>
+          <w:szCs w:val="32"/>
+        </w:rPr>
+      </w:pPr>
+      <w:r>
+        <w:rPr>
+          <w:b/>
+          <w:bCs/>
+          <w:sz w:val="32"/>
+          <w:szCs w:val="32"/>
+        </w:rPr>
+      </w:r>
+    </w:p>
+    <w:p>
+      <w:pPr>
+        <w:pStyle w:val="Normal"/>
+        <w:jc w:val="left"/>
+        <w:rPr>
+          <w:b/>
+          <w:bCs/>
+          <w:sz w:val="32"/>
+          <w:szCs w:val="32"/>
+        </w:rPr>
+      </w:pPr>
+      <w:r>
+        <w:rPr>
+          <w:b/>
+          <w:bCs/>
+          <w:sz w:val="32"/>
+          <w:szCs w:val="32"/>
+        </w:rPr>
+      </w:r>
+    </w:p>
+    <w:p>
+      <w:pPr>
+        <w:pStyle w:val="Normal"/>
+        <w:jc w:val="left"/>
+        <w:rPr>
+          <w:b/>
+          <w:bCs/>
+          <w:sz w:val="32"/>
+          <w:szCs w:val="32"/>
+        </w:rPr>
+      </w:pPr>
+      <w:r>
+        <w:rPr>
+          <w:b/>
+          <w:bCs/>
+          <w:sz w:val="32"/>
+          <w:szCs w:val="32"/>
+        </w:rPr>
+      </w:r>
+    </w:p>
+    <w:p>
+      <w:pPr>
+        <w:pStyle w:val="Normal"/>
+        <w:jc w:val="left"/>
+        <w:rPr>
+          <w:b/>
+          <w:bCs/>
+          <w:sz w:val="32"/>
+          <w:szCs w:val="32"/>
+        </w:rPr>
+      </w:pPr>
+      <w:r>
+        <w:rPr>
+          <w:b/>
+          <w:bCs/>
+          <w:sz w:val="32"/>
+          <w:szCs w:val="32"/>
+        </w:rPr>
+      </w:r>
+    </w:p>
+    <w:p>
+      <w:pPr>
+        <w:pStyle w:val="Normal"/>
+        <w:jc w:val="left"/>
+        <w:rPr>
+          <w:b/>
+          <w:bCs/>
+          <w:sz w:val="32"/>
+          <w:szCs w:val="32"/>
+        </w:rPr>
+      </w:pPr>
+      <w:r>
+        <w:rPr>
+          <w:b/>
+          <w:bCs/>
+          <w:sz w:val="32"/>
+          <w:szCs w:val="32"/>
+        </w:rPr>
+      </w:r>
+    </w:p>
+    <w:p>
+      <w:pPr>
+        <w:pStyle w:val="Normal"/>
+        <w:jc w:val="left"/>
+        <w:rPr>
+          <w:b/>
+          <w:bCs/>
+          <w:sz w:val="32"/>
+          <w:szCs w:val="32"/>
+        </w:rPr>
+      </w:pPr>
+      <w:r>
+        <w:rPr>
+          <w:b/>
+          <w:bCs/>
+          <w:sz w:val="32"/>
+          <w:szCs w:val="32"/>
+        </w:rPr>
+      </w:r>
+    </w:p>
+    <w:p>
+      <w:pPr>
+        <w:pStyle w:val="Normal"/>
+        <w:jc w:val="left"/>
+        <w:rPr>
+          <w:b/>
+          <w:bCs/>
+          <w:sz w:val="32"/>
+          <w:szCs w:val="32"/>
+        </w:rPr>
+      </w:pPr>
+      <w:r>
+        <w:rPr>
+          <w:b/>
+          <w:bCs/>
+          <w:sz w:val="32"/>
+          <w:szCs w:val="32"/>
+        </w:rPr>
+      </w:r>
+    </w:p>
+    <w:p>
+      <w:pPr>
+        <w:pStyle w:val="Normal"/>
+        <w:jc w:val="left"/>
+        <w:rPr>
+          <w:b/>
+          <w:bCs/>
+          <w:sz w:val="32"/>
+          <w:szCs w:val="32"/>
+        </w:rPr>
+      </w:pPr>
+      <w:r>
+        <w:rPr>
+          <w:b/>
+          <w:bCs/>
+          <w:sz w:val="32"/>
+          <w:szCs w:val="32"/>
+        </w:rPr>
+      </w:r>
+    </w:p>
+    <w:p>
+      <w:pPr>
+        <w:pStyle w:val="Normal"/>
+        <w:jc w:val="left"/>
+        <w:rPr>
+          <w:b/>
+          <w:bCs/>
+          <w:sz w:val="32"/>
+          <w:szCs w:val="32"/>
+        </w:rPr>
+      </w:pPr>
+      <w:r>
+        <w:rPr>
+          <w:b/>
+          <w:bCs/>
+          <w:sz w:val="32"/>
+          <w:szCs w:val="32"/>
+        </w:rPr>
+      </w:r>
+    </w:p>
+    <w:p>
+      <w:pPr>
+        <w:pStyle w:val="Normal"/>
+        <w:jc w:val="center"/>
+        <w:rPr>
+          <w:b/>
+          <w:bCs/>
+          <w:sz w:val="24"/>
+          <w:szCs w:val="24"/>
+        </w:rPr>
+      </w:pPr>
+      <w:r>
+        <w:rPr>
+          <w:b/>
+          <w:bCs/>
+          <w:sz w:val="24"/>
+          <w:szCs w:val="24"/>
+        </w:rPr>
+        <w:t>HireTrianer Sequence Diagram</w:t>
+      </w:r>
+    </w:p>
+    <w:p>
+      <w:pPr>
+        <w:pStyle w:val="Normal"/>
+        <w:jc w:val="left"/>
+        <w:rPr>
+          <w:b/>
+          <w:bCs/>
+          <w:sz w:val="32"/>
+          <w:szCs w:val="32"/>
+        </w:rPr>
+      </w:pPr>
+      <w:r>
+        <w:rPr>
+          <w:b/>
+          <w:bCs/>
+          <w:sz w:val="32"/>
+          <w:szCs w:val="32"/>
+        </w:rPr>
+      </w:r>
+    </w:p>
+    <w:p>
+      <w:pPr>
+        <w:pStyle w:val="Normal"/>
+        <w:jc w:val="left"/>
+        <w:rPr>
+          <w:b/>
+          <w:bCs/>
+          <w:sz w:val="32"/>
+          <w:szCs w:val="32"/>
+        </w:rPr>
+      </w:pPr>
+      <w:r>
+        <w:rPr>
+          <w:b/>
+          <w:bCs/>
+          <w:sz w:val="32"/>
+          <w:szCs w:val="32"/>
+        </w:rPr>
+      </w:r>
+    </w:p>
+    <w:p>
+      <w:pPr>
+        <w:pStyle w:val="Normal"/>
+        <w:jc w:val="left"/>
+        <w:rPr>
+          <w:b/>
+          <w:bCs/>
+          <w:sz w:val="32"/>
+          <w:szCs w:val="32"/>
+        </w:rPr>
+      </w:pPr>
+      <w:r>
+        <w:rPr>
+          <w:b/>
+          <w:bCs/>
+          <w:sz w:val="32"/>
+          <w:szCs w:val="32"/>
+        </w:rPr>
+        <w:drawing>
+          <wp:anchor behindDoc="0" distT="0" distB="0" distL="0" distR="0" simplePos="0" locked="0" layoutInCell="1" allowOverlap="1" relativeHeight="8">
+            <wp:simplePos x="0" y="0"/>
+            <wp:positionH relativeFrom="column">
+              <wp:align>center</wp:align>
+            </wp:positionH>
+            <wp:positionV relativeFrom="paragraph">
+              <wp:align>top</wp:align>
+            </wp:positionV>
+            <wp:extent cx="6332220" cy="4262120"/>
+            <wp:effectExtent l="0" t="0" r="0" b="0"/>
+            <wp:wrapSquare wrapText="largest"/>
+            <wp:docPr id="5" name="Picture" descr=""/>
+            <wp:cNvGraphicFramePr>
+              <a:graphicFrameLocks xmlns:a="http://schemas.openxmlformats.org/drawingml/2006/main" noChangeAspect="1"/>
+            </wp:cNvGraphicFramePr>
+            <a:graphic xmlns:a="http://schemas.openxmlformats.org/drawingml/2006/main">
+              <a:graphicData uri="http://schemas.openxmlformats.org/drawingml/2006/picture">
+                <pic:pic xmlns:pic="http://schemas.openxmlformats.org/drawingml/2006/picture">
+                  <pic:nvPicPr>
+                    <pic:cNvPr id="5" name="Picture" descr=""/>
+                    <pic:cNvPicPr>
+                      <a:picLocks noChangeAspect="1" noChangeArrowheads="1"/>
+                    </pic:cNvPicPr>
+                  </pic:nvPicPr>
+                  <pic:blipFill>
+                    <a:blip r:embed="rId7"/>
+                    <a:stretch>
+                      <a:fillRect/>
+                    </a:stretch>
+                  </pic:blipFill>
+                  <pic:spPr bwMode="auto">
+                    <a:xfrm>
+                      <a:off x="0" y="0"/>
+                      <a:ext cx="6332220" cy="4262120"/>
+                    </a:xfrm>
+                    <a:prstGeom prst="rect">
+                      <a:avLst/>
+                    </a:prstGeom>
+                    <a:noFill/>
+                    <a:ln w="9525">
+                      <a:noFill/>
+                      <a:miter lim="800000"/>
+                      <a:headEnd/>
+                      <a:tailEnd/>
+                    </a:ln>
+                  </pic:spPr>
+                </pic:pic>
+              </a:graphicData>
+            </a:graphic>
+          </wp:anchor>
+        </w:drawing>
+      </w:r>
+    </w:p>
+    <w:p>
+      <w:pPr>
+        <w:pStyle w:val="Normal"/>
+        <w:jc w:val="left"/>
+        <w:rPr>
+          <w:b/>
+          <w:bCs/>
+          <w:sz w:val="32"/>
+          <w:szCs w:val="32"/>
+        </w:rPr>
+      </w:pPr>
+      <w:r>
+        <w:rPr>
+          <w:b/>
+          <w:bCs/>
+          <w:sz w:val="32"/>
+          <w:szCs w:val="32"/>
+        </w:rPr>
+      </w:r>
+    </w:p>
+    <w:p>
+      <w:pPr>
+        <w:pStyle w:val="Normal"/>
+        <w:jc w:val="left"/>
+        <w:rPr>
+          <w:b/>
+          <w:bCs/>
+          <w:sz w:val="32"/>
+          <w:szCs w:val="32"/>
+        </w:rPr>
+      </w:pPr>
+      <w:r>
+        <w:rPr>
+          <w:b/>
+          <w:bCs/>
+          <w:sz w:val="32"/>
+          <w:szCs w:val="32"/>
+        </w:rPr>
+      </w:r>
+    </w:p>
+    <w:p>
+      <w:pPr>
+        <w:pStyle w:val="Normal"/>
+        <w:jc w:val="left"/>
+        <w:rPr>
+          <w:b/>
+          <w:bCs/>
+          <w:sz w:val="32"/>
+          <w:szCs w:val="32"/>
+        </w:rPr>
+      </w:pPr>
+      <w:r>
+        <w:rPr>
+          <w:b/>
+          <w:bCs/>
+          <w:sz w:val="32"/>
+          <w:szCs w:val="32"/>
+        </w:rPr>
+      </w:r>
+    </w:p>
+    <w:p>
+      <w:pPr>
+        <w:pStyle w:val="Normal"/>
+        <w:jc w:val="left"/>
+        <w:rPr>
+          <w:b/>
+          <w:bCs/>
+          <w:sz w:val="32"/>
+          <w:szCs w:val="32"/>
+        </w:rPr>
+      </w:pPr>
+      <w:r>
+        <w:rPr>
+          <w:b/>
+          <w:bCs/>
+          <w:sz w:val="32"/>
+          <w:szCs w:val="32"/>
+        </w:rPr>
+      </w:r>
+    </w:p>
+    <w:p>
+      <w:pPr>
+        <w:pStyle w:val="Normal"/>
+        <w:jc w:val="left"/>
+        <w:rPr>
+          <w:b/>
+          <w:bCs/>
+          <w:sz w:val="32"/>
+          <w:szCs w:val="32"/>
+        </w:rPr>
+      </w:pPr>
+      <w:r>
+        <w:rPr>
+          <w:b/>
+          <w:bCs/>
+          <w:sz w:val="32"/>
+          <w:szCs w:val="32"/>
+        </w:rPr>
+      </w:r>
+    </w:p>
+    <w:p>
+      <w:pPr>
+        <w:pStyle w:val="Normal"/>
+        <w:jc w:val="left"/>
+        <w:rPr>
+          <w:b/>
+          <w:bCs/>
+          <w:sz w:val="32"/>
+          <w:szCs w:val="32"/>
+        </w:rPr>
+      </w:pPr>
+      <w:r>
+        <w:rPr>
+          <w:b/>
+          <w:bCs/>
+          <w:sz w:val="32"/>
+          <w:szCs w:val="32"/>
+        </w:rPr>
+      </w:r>
+    </w:p>
+    <w:p>
+      <w:pPr>
+        <w:pStyle w:val="Normal"/>
+        <w:jc w:val="left"/>
+        <w:rPr>
+          <w:b/>
+          <w:bCs/>
+          <w:sz w:val="32"/>
+          <w:szCs w:val="32"/>
+        </w:rPr>
+      </w:pPr>
+      <w:r>
+        <w:rPr>
+          <w:b/>
+          <w:bCs/>
+          <w:sz w:val="32"/>
+          <w:szCs w:val="32"/>
+        </w:rPr>
+      </w:r>
+    </w:p>
+    <w:p>
+      <w:pPr>
+        <w:pStyle w:val="Normal"/>
+        <w:jc w:val="left"/>
+        <w:rPr>
+          <w:b/>
+          <w:bCs/>
+          <w:sz w:val="32"/>
+          <w:szCs w:val="32"/>
+        </w:rPr>
+      </w:pPr>
+      <w:r>
+        <w:rPr>
+          <w:b/>
+          <w:bCs/>
+          <w:sz w:val="32"/>
+          <w:szCs w:val="32"/>
+        </w:rPr>
+      </w:r>
+    </w:p>
+    <w:p>
+      <w:pPr>
+        <w:pStyle w:val="Normal"/>
+        <w:jc w:val="left"/>
+        <w:rPr>
+          <w:b/>
+          <w:bCs/>
+          <w:sz w:val="32"/>
+          <w:szCs w:val="32"/>
+        </w:rPr>
+      </w:pPr>
+      <w:r>
+        <w:rPr>
+          <w:b/>
+          <w:bCs/>
+          <w:sz w:val="32"/>
+          <w:szCs w:val="32"/>
+        </w:rPr>
+        <w:drawing>
+          <wp:anchor behindDoc="0" distT="0" distB="0" distL="0" distR="0" simplePos="0" locked="0" layoutInCell="1" allowOverlap="1" relativeHeight="1">
+            <wp:simplePos x="0" y="0"/>
+            <wp:positionH relativeFrom="column">
+              <wp:posOffset>942340</wp:posOffset>
+            </wp:positionH>
+            <wp:positionV relativeFrom="paragraph">
+              <wp:posOffset>-104775</wp:posOffset>
+            </wp:positionV>
+            <wp:extent cx="4772025" cy="6276975"/>
+            <wp:effectExtent l="0" t="0" r="0" b="0"/>
+            <wp:wrapSquare wrapText="largest"/>
+            <wp:docPr id="6" name="Picture" descr=""/>
+            <wp:cNvGraphicFramePr>
+              <a:graphicFrameLocks xmlns:a="http://schemas.openxmlformats.org/drawingml/2006/main" noChangeAspect="1"/>
+            </wp:cNvGraphicFramePr>
+            <a:graphic xmlns:a="http://schemas.openxmlformats.org/drawingml/2006/main">
+              <a:graphicData uri="http://schemas.openxmlformats.org/drawingml/2006/picture">
+                <pic:pic xmlns:pic="http://schemas.openxmlformats.org/drawingml/2006/picture">
+                  <pic:nvPicPr>
+                    <pic:cNvPr id="6" name="Picture" descr=""/>
+                    <pic:cNvPicPr>
+                      <a:picLocks noChangeAspect="1" noChangeArrowheads="1"/>
+                    </pic:cNvPicPr>
+                  </pic:nvPicPr>
+                  <pic:blipFill>
+                    <a:blip r:embed="rId8"/>
                     <a:stretch>
                       <a:fillRect/>
                     </a:stretch>
@@ -1890,6 +3509,26 @@
           <w:sz w:val="32"/>
           <w:szCs w:val="32"/>
         </w:rPr>
+      </w:r>
+    </w:p>
+    <w:p>
+      <w:pPr>
+        <w:pStyle w:val="Normal"/>
+        <w:jc w:val="left"/>
+        <w:rPr>
+          <w:b/>
+          <w:bCs/>
+          <w:sz w:val="32"/>
+          <w:szCs w:val="32"/>
+        </w:rPr>
+      </w:pPr>
+      <w:r>
+        <w:rPr>
+          <w:b/>
+          <w:bCs/>
+          <w:sz w:val="32"/>
+          <w:szCs w:val="32"/>
+        </w:rPr>
         <w:drawing>
           <wp:anchor behindDoc="0" distT="0" distB="0" distL="0" distR="0" simplePos="0" locked="0" layoutInCell="1" allowOverlap="1" relativeHeight="2">
             <wp:simplePos x="0" y="0"/>
@@ -1902,7 +3541,7 @@
             <wp:extent cx="4772025" cy="6276975"/>
             <wp:effectExtent l="0" t="0" r="0" b="0"/>
             <wp:wrapSquare wrapText="largest"/>
-            <wp:docPr id="4" name="Picture" descr=""/>
+            <wp:docPr id="7" name="Picture" descr=""/>
             <wp:cNvGraphicFramePr>
               <a:graphicFrameLocks xmlns:a="http://schemas.openxmlformats.org/drawingml/2006/main" noChangeAspect="1"/>
             </wp:cNvGraphicFramePr>
@@ -1910,13 +3549,13 @@
               <a:graphicData uri="http://schemas.openxmlformats.org/drawingml/2006/picture">
                 <pic:pic xmlns:pic="http://schemas.openxmlformats.org/drawingml/2006/picture">
                   <pic:nvPicPr>
-                    <pic:cNvPr id="4" name="Picture" descr=""/>
+                    <pic:cNvPr id="7" name="Picture" descr=""/>
                     <pic:cNvPicPr>
                       <a:picLocks noChangeAspect="1" noChangeArrowheads="1"/>
                     </pic:cNvPicPr>
                   </pic:nvPicPr>
                   <pic:blipFill>
-                    <a:blip r:embed="rId6"/>
+                    <a:blip r:embed="rId9"/>
                     <a:stretch>
                       <a:fillRect/>
                     </a:stretch>
@@ -2614,7 +4253,7 @@
             <wp:extent cx="4772025" cy="6276975"/>
             <wp:effectExtent l="0" t="0" r="0" b="0"/>
             <wp:wrapSquare wrapText="largest"/>
-            <wp:docPr id="5" name="Picture" descr=""/>
+            <wp:docPr id="8" name="Picture" descr=""/>
             <wp:cNvGraphicFramePr>
               <a:graphicFrameLocks xmlns:a="http://schemas.openxmlformats.org/drawingml/2006/main" noChangeAspect="1"/>
             </wp:cNvGraphicFramePr>
@@ -2622,13 +4261,13 @@
               <a:graphicData uri="http://schemas.openxmlformats.org/drawingml/2006/picture">
                 <pic:pic xmlns:pic="http://schemas.openxmlformats.org/drawingml/2006/picture">
                   <pic:nvPicPr>
-                    <pic:cNvPr id="5" name="Picture" descr=""/>
+                    <pic:cNvPr id="8" name="Picture" descr=""/>
                     <pic:cNvPicPr>
                       <a:picLocks noChangeAspect="1" noChangeArrowheads="1"/>
                     </pic:cNvPicPr>
                   </pic:nvPicPr>
                   <pic:blipFill>
-                    <a:blip r:embed="rId7"/>
+                    <a:blip r:embed="rId10"/>
                     <a:stretch>
                       <a:fillRect/>
                     </a:stretch>

</xml_diff>

<commit_message>
Made final modifications to documentation. Domain Model model glossary now in ascending alphabetical order. Package diagram now shows interactions between subpackages. Added final use cases to Tracability link matrix. Added search for trainers and equipment items test cases to the testing document. Refactored Trainer and Customer constructors to follow the builder pattern.
</commit_message>
<xml_diff>
--- a/Design_Document.docx
+++ b/Design_Document.docx
@@ -102,8 +102,28 @@
           <w:sz w:val="32"/>
           <w:szCs w:val="32"/>
         </w:rPr>
+      </w:r>
+    </w:p>
+    <w:p>
+      <w:pPr>
+        <w:pStyle w:val="Normal"/>
+        <w:jc w:val="left"/>
+        <w:rPr>
+          <w:b/>
+          <w:bCs/>
+          <w:sz w:val="32"/>
+          <w:szCs w:val="32"/>
+        </w:rPr>
+      </w:pPr>
+      <w:r>
+        <w:rPr>
+          <w:b/>
+          <w:bCs/>
+          <w:sz w:val="32"/>
+          <w:szCs w:val="32"/>
+        </w:rPr>
         <w:drawing>
-          <wp:anchor behindDoc="0" distT="0" distB="0" distL="0" distR="0" simplePos="0" locked="0" layoutInCell="1" allowOverlap="1" relativeHeight="4">
+          <wp:anchor behindDoc="0" distT="0" distB="0" distL="0" distR="0" simplePos="0" locked="0" layoutInCell="1" allowOverlap="1" relativeHeight="8">
             <wp:simplePos x="0" y="0"/>
             <wp:positionH relativeFrom="column">
               <wp:align>center</wp:align>
@@ -111,7 +131,7 @@
             <wp:positionV relativeFrom="paragraph">
               <wp:align>top</wp:align>
             </wp:positionV>
-            <wp:extent cx="4914900" cy="7200900"/>
+            <wp:extent cx="5486400" cy="7781925"/>
             <wp:effectExtent l="0" t="0" r="0" b="0"/>
             <wp:wrapSquare wrapText="largest"/>
             <wp:docPr id="0" name="Picture" descr=""/>
@@ -136,7 +156,7 @@
                   <pic:spPr bwMode="auto">
                     <a:xfrm>
                       <a:off x="0" y="0"/>
-                      <a:ext cx="4914900" cy="7200900"/>
+                      <a:ext cx="5486400" cy="7781925"/>
                     </a:xfrm>
                     <a:prstGeom prst="rect">
                       <a:avLst/>
@@ -154,26 +174,6 @@
             </a:graphic>
           </wp:anchor>
         </w:drawing>
-      </w:r>
-    </w:p>
-    <w:p>
-      <w:pPr>
-        <w:pStyle w:val="Normal"/>
-        <w:jc w:val="left"/>
-        <w:rPr>
-          <w:b/>
-          <w:bCs/>
-          <w:sz w:val="32"/>
-          <w:szCs w:val="32"/>
-        </w:rPr>
-      </w:pPr>
-      <w:r>
-        <w:rPr>
-          <w:b/>
-          <w:bCs/>
-          <w:sz w:val="32"/>
-          <w:szCs w:val="32"/>
-        </w:rPr>
       </w:r>
     </w:p>
     <w:p>
@@ -908,7 +908,7 @@
           <w:szCs w:val="32"/>
         </w:rPr>
         <w:drawing>
-          <wp:anchor behindDoc="0" distT="0" distB="0" distL="0" distR="0" simplePos="0" locked="0" layoutInCell="1" allowOverlap="1" relativeHeight="5">
+          <wp:anchor behindDoc="0" distT="0" distB="0" distL="0" distR="0" simplePos="0" locked="0" layoutInCell="1" allowOverlap="1" relativeHeight="4">
             <wp:simplePos x="0" y="0"/>
             <wp:positionH relativeFrom="column">
               <wp:align>center</wp:align>
@@ -1180,7 +1180,7 @@
           <w:szCs w:val="32"/>
         </w:rPr>
         <w:drawing>
-          <wp:anchor behindDoc="0" distT="0" distB="0" distL="0" distR="0" simplePos="0" locked="0" layoutInCell="1" allowOverlap="1" relativeHeight="6">
+          <wp:anchor behindDoc="0" distT="0" distB="0" distL="0" distR="0" simplePos="0" locked="0" layoutInCell="1" allowOverlap="1" relativeHeight="5">
             <wp:simplePos x="0" y="0"/>
             <wp:positionH relativeFrom="column">
               <wp:align>center</wp:align>
@@ -1613,7 +1613,7 @@
           <w:szCs w:val="32"/>
         </w:rPr>
         <w:drawing>
-          <wp:anchor behindDoc="0" distT="0" distB="0" distL="0" distR="0" simplePos="0" locked="0" layoutInCell="1" allowOverlap="1" relativeHeight="7">
+          <wp:anchor behindDoc="0" distT="0" distB="0" distL="0" distR="0" simplePos="0" locked="0" layoutInCell="1" allowOverlap="1" relativeHeight="6">
             <wp:simplePos x="0" y="0"/>
             <wp:positionH relativeFrom="column">
               <wp:posOffset>190500</wp:posOffset>
@@ -2446,7 +2446,7 @@
           <w:szCs w:val="32"/>
         </w:rPr>
         <w:drawing>
-          <wp:anchor behindDoc="0" distT="0" distB="0" distL="0" distR="0" simplePos="0" locked="0" layoutInCell="1" allowOverlap="1" relativeHeight="8">
+          <wp:anchor behindDoc="0" distT="0" distB="0" distL="0" distR="0" simplePos="0" locked="0" layoutInCell="1" allowOverlap="1" relativeHeight="7">
             <wp:simplePos x="0" y="0"/>
             <wp:positionH relativeFrom="column">
               <wp:align>center</wp:align>

</xml_diff>

<commit_message>
Work in progress - Adding Fitness Classes
</commit_message>
<xml_diff>
--- a/Design_Document.docx
+++ b/Design_Document.docx
@@ -123,7 +123,7 @@
           <w:szCs w:val="32"/>
         </w:rPr>
         <w:drawing>
-          <wp:anchor behindDoc="0" distT="0" distB="0" distL="0" distR="0" simplePos="0" locked="0" layoutInCell="1" allowOverlap="1" relativeHeight="8">
+          <wp:anchor behindDoc="0" distT="0" distB="0" distL="0" distR="0" simplePos="0" locked="0" layoutInCell="1" allowOverlap="1" relativeHeight="7">
             <wp:simplePos x="0" y="0"/>
             <wp:positionH relativeFrom="column">
               <wp:align>center</wp:align>
@@ -907,8 +907,28 @@
           <w:sz w:val="32"/>
           <w:szCs w:val="32"/>
         </w:rPr>
+      </w:r>
+    </w:p>
+    <w:p>
+      <w:pPr>
+        <w:pStyle w:val="Normal"/>
+        <w:jc w:val="left"/>
+        <w:rPr>
+          <w:b/>
+          <w:bCs/>
+          <w:sz w:val="32"/>
+          <w:szCs w:val="32"/>
+        </w:rPr>
+      </w:pPr>
+      <w:r>
+        <w:rPr>
+          <w:b/>
+          <w:bCs/>
+          <w:sz w:val="32"/>
+          <w:szCs w:val="32"/>
+        </w:rPr>
         <w:drawing>
-          <wp:anchor behindDoc="0" distT="0" distB="0" distL="0" distR="0" simplePos="0" locked="0" layoutInCell="1" allowOverlap="1" relativeHeight="4">
+          <wp:anchor behindDoc="0" distT="0" distB="0" distL="0" distR="0" simplePos="0" locked="0" layoutInCell="1" allowOverlap="1" relativeHeight="8">
             <wp:simplePos x="0" y="0"/>
             <wp:positionH relativeFrom="column">
               <wp:align>center</wp:align>
@@ -986,26 +1006,6 @@
         <w:pStyle w:val="Normal"/>
         <w:jc w:val="left"/>
         <w:rPr>
-          <w:b/>
-          <w:bCs/>
-          <w:sz w:val="32"/>
-          <w:szCs w:val="32"/>
-        </w:rPr>
-      </w:pPr>
-      <w:r>
-        <w:rPr>
-          <w:b/>
-          <w:bCs/>
-          <w:sz w:val="32"/>
-          <w:szCs w:val="32"/>
-        </w:rPr>
-      </w:r>
-    </w:p>
-    <w:p>
-      <w:pPr>
-        <w:pStyle w:val="Normal"/>
-        <w:jc w:val="left"/>
-        <w:rPr>
           <w:b w:val="false"/>
           <w:bCs w:val="false"/>
           <w:sz w:val="24"/>
@@ -1180,7 +1180,7 @@
           <w:szCs w:val="32"/>
         </w:rPr>
         <w:drawing>
-          <wp:anchor behindDoc="0" distT="0" distB="0" distL="0" distR="0" simplePos="0" locked="0" layoutInCell="1" allowOverlap="1" relativeHeight="5">
+          <wp:anchor behindDoc="0" distT="0" distB="0" distL="0" distR="0" simplePos="0" locked="0" layoutInCell="1" allowOverlap="1" relativeHeight="4">
             <wp:simplePos x="0" y="0"/>
             <wp:positionH relativeFrom="column">
               <wp:align>center</wp:align>
@@ -1613,7 +1613,7 @@
           <w:szCs w:val="32"/>
         </w:rPr>
         <w:drawing>
-          <wp:anchor behindDoc="0" distT="0" distB="0" distL="0" distR="0" simplePos="0" locked="0" layoutInCell="1" allowOverlap="1" relativeHeight="6">
+          <wp:anchor behindDoc="0" distT="0" distB="0" distL="0" distR="0" simplePos="0" locked="0" layoutInCell="1" allowOverlap="1" relativeHeight="5">
             <wp:simplePos x="0" y="0"/>
             <wp:positionH relativeFrom="column">
               <wp:posOffset>190500</wp:posOffset>
@@ -2446,7 +2446,7 @@
           <w:szCs w:val="32"/>
         </w:rPr>
         <w:drawing>
-          <wp:anchor behindDoc="0" distT="0" distB="0" distL="0" distR="0" simplePos="0" locked="0" layoutInCell="1" allowOverlap="1" relativeHeight="7">
+          <wp:anchor behindDoc="0" distT="0" distB="0" distL="0" distR="0" simplePos="0" locked="0" layoutInCell="1" allowOverlap="1" relativeHeight="6">
             <wp:simplePos x="0" y="0"/>
             <wp:positionH relativeFrom="column">
               <wp:align>center</wp:align>

</xml_diff>

<commit_message>
Project Complete. Added youtube url for final demo. Added Challenges and Lessons learned. Finalized documentation.
</commit_message>
<xml_diff>
--- a/Design_Document.docx
+++ b/Design_Document.docx
@@ -62,74 +62,14 @@
           <w:szCs w:val="24"/>
         </w:rPr>
         <w:t>Package Diagram</w:t>
-      </w:r>
-    </w:p>
-    <w:p>
-      <w:pPr>
-        <w:pStyle w:val="Normal"/>
-        <w:jc w:val="center"/>
-        <w:rPr>
-          <w:b/>
-          <w:bCs/>
-          <w:sz w:val="24"/>
-          <w:szCs w:val="24"/>
-        </w:rPr>
-      </w:pPr>
-      <w:r>
-        <w:rPr>
-          <w:b/>
-          <w:bCs/>
-          <w:sz w:val="24"/>
-          <w:szCs w:val="24"/>
-        </w:rPr>
-      </w:r>
-    </w:p>
-    <w:p>
-      <w:pPr>
-        <w:pStyle w:val="Normal"/>
-        <w:jc w:val="left"/>
-        <w:rPr>
-          <w:b/>
-          <w:bCs/>
-          <w:sz w:val="32"/>
-          <w:szCs w:val="32"/>
-        </w:rPr>
-      </w:pPr>
-      <w:r>
-        <w:rPr>
-          <w:b/>
-          <w:bCs/>
-          <w:sz w:val="32"/>
-          <w:szCs w:val="32"/>
-        </w:rPr>
-      </w:r>
-    </w:p>
-    <w:p>
-      <w:pPr>
-        <w:pStyle w:val="Normal"/>
-        <w:jc w:val="left"/>
-        <w:rPr>
-          <w:b/>
-          <w:bCs/>
-          <w:sz w:val="32"/>
-          <w:szCs w:val="32"/>
-        </w:rPr>
-      </w:pPr>
-      <w:r>
-        <w:rPr>
-          <w:b/>
-          <w:bCs/>
-          <w:sz w:val="32"/>
-          <w:szCs w:val="32"/>
-        </w:rPr>
         <w:drawing>
           <wp:anchor behindDoc="0" distT="0" distB="0" distL="0" distR="0" simplePos="0" locked="0" layoutInCell="1" allowOverlap="1" relativeHeight="7">
             <wp:simplePos x="0" y="0"/>
             <wp:positionH relativeFrom="column">
-              <wp:align>center</wp:align>
+              <wp:posOffset>765175</wp:posOffset>
             </wp:positionH>
             <wp:positionV relativeFrom="paragraph">
-              <wp:align>top</wp:align>
+              <wp:posOffset>283845</wp:posOffset>
             </wp:positionV>
             <wp:extent cx="5486400" cy="7781925"/>
             <wp:effectExtent l="0" t="0" r="0" b="0"/>
@@ -174,6 +114,66 @@
             </a:graphic>
           </wp:anchor>
         </w:drawing>
+      </w:r>
+    </w:p>
+    <w:p>
+      <w:pPr>
+        <w:pStyle w:val="Normal"/>
+        <w:jc w:val="center"/>
+        <w:rPr>
+          <w:b/>
+          <w:bCs/>
+          <w:sz w:val="24"/>
+          <w:szCs w:val="24"/>
+        </w:rPr>
+      </w:pPr>
+      <w:r>
+        <w:rPr>
+          <w:b/>
+          <w:bCs/>
+          <w:sz w:val="24"/>
+          <w:szCs w:val="24"/>
+        </w:rPr>
+      </w:r>
+    </w:p>
+    <w:p>
+      <w:pPr>
+        <w:pStyle w:val="Normal"/>
+        <w:jc w:val="left"/>
+        <w:rPr>
+          <w:b/>
+          <w:bCs/>
+          <w:sz w:val="32"/>
+          <w:szCs w:val="32"/>
+        </w:rPr>
+      </w:pPr>
+      <w:r>
+        <w:rPr>
+          <w:b/>
+          <w:bCs/>
+          <w:sz w:val="32"/>
+          <w:szCs w:val="32"/>
+        </w:rPr>
+      </w:r>
+    </w:p>
+    <w:p>
+      <w:pPr>
+        <w:pStyle w:val="Normal"/>
+        <w:jc w:val="left"/>
+        <w:rPr>
+          <w:b/>
+          <w:bCs/>
+          <w:sz w:val="32"/>
+          <w:szCs w:val="32"/>
+        </w:rPr>
+      </w:pPr>
+      <w:r>
+        <w:rPr>
+          <w:b/>
+          <w:bCs/>
+          <w:sz w:val="32"/>
+          <w:szCs w:val="32"/>
+        </w:rPr>
       </w:r>
     </w:p>
     <w:p>

</xml_diff>